<commit_message>
[Docs] Add Mentoring Document
S04P31A201-424
</commit_message>
<xml_diff>
--- a/docs/Mentoring/4기_삼성SDS_A201_통합본.docx
+++ b/docs/Mentoring/4기_삼성SDS_A201_통합본.docx
@@ -16,13 +16,4431 @@
           <w:rFonts w:ascii="바탕체" w:eastAsia="바탕체" w:hAnsi="바탕체"/>
         </w:rPr>
       </w:pPr>
-      <w:bookmarkStart w:id="0" w:name="_GoBack"/>
-      <w:bookmarkEnd w:id="0"/>
       <w:r>
         <w:rPr>
           <w:rFonts w:ascii="바탕체" w:eastAsia="바탕체" w:hAnsi="바탕체"/>
           <w:noProof/>
         </w:rPr>
+        <mc:AlternateContent>
+          <mc:Choice Requires="wps">
+            <w:drawing>
+              <wp:anchor distT="0" distB="0" distL="114300" distR="114300" simplePos="0" relativeHeight="251669504" behindDoc="0" locked="0" layoutInCell="1" allowOverlap="1" wp14:anchorId="621248A1" wp14:editId="727944A4">
+                <wp:simplePos x="0" y="0"/>
+                <wp:positionH relativeFrom="page">
+                  <wp:posOffset>1979930</wp:posOffset>
+                </wp:positionH>
+                <wp:positionV relativeFrom="page">
+                  <wp:posOffset>1252220</wp:posOffset>
+                </wp:positionV>
+                <wp:extent cx="3599815" cy="1270"/>
+                <wp:effectExtent l="8255" t="13970" r="11430" b="13335"/>
+                <wp:wrapNone/>
+                <wp:docPr id="8" name="Freeform 685"/>
+                <wp:cNvGraphicFramePr>
+                  <a:graphicFrameLocks xmlns:a="http://schemas.openxmlformats.org/drawingml/2006/main"/>
+                </wp:cNvGraphicFramePr>
+                <a:graphic xmlns:a="http://schemas.openxmlformats.org/drawingml/2006/main">
+                  <a:graphicData uri="http://schemas.microsoft.com/office/word/2010/wordprocessingShape">
+                    <wps:wsp>
+                      <wps:cNvSpPr>
+                        <a:spLocks/>
+                      </wps:cNvSpPr>
+                      <wps:spPr bwMode="auto">
+                        <a:xfrm>
+                          <a:off x="0" y="0"/>
+                          <a:ext cx="3599815" cy="1270"/>
+                        </a:xfrm>
+                        <a:custGeom>
+                          <a:avLst/>
+                          <a:gdLst>
+                            <a:gd name="T0" fmla="*/ 0 w 21600"/>
+                            <a:gd name="T1" fmla="*/ 0 h 21600"/>
+                            <a:gd name="T2" fmla="*/ 21600 w 21600"/>
+                            <a:gd name="T3" fmla="*/ 21600 h 21600"/>
+                          </a:gdLst>
+                          <a:ahLst/>
+                          <a:cxnLst>
+                            <a:cxn ang="0">
+                              <a:pos x="T0" y="T1"/>
+                            </a:cxn>
+                            <a:cxn ang="0">
+                              <a:pos x="T2" y="T3"/>
+                            </a:cxn>
+                          </a:cxnLst>
+                          <a:rect l="0" t="0" r="r" b="b"/>
+                          <a:pathLst>
+                            <a:path w="21600" h="21600">
+                              <a:moveTo>
+                                <a:pt x="0" y="0"/>
+                              </a:moveTo>
+                              <a:lnTo>
+                                <a:pt x="21600" y="21600"/>
+                              </a:lnTo>
+                            </a:path>
+                          </a:pathLst>
+                        </a:custGeom>
+                        <a:solidFill>
+                          <a:srgbClr val="FFFFFF"/>
+                        </a:solidFill>
+                        <a:ln w="12700">
+                          <a:solidFill>
+                            <a:srgbClr val="000000"/>
+                          </a:solidFill>
+                          <a:round/>
+                          <a:headEnd/>
+                          <a:tailEnd/>
+                        </a:ln>
+                      </wps:spPr>
+                      <wps:bodyPr rot="0" vert="horz" wrap="square" lIns="91440" tIns="45720" rIns="91440" bIns="45720" anchor="t" anchorCtr="0" upright="1">
+                        <a:noAutofit/>
+                      </wps:bodyPr>
+                    </wps:wsp>
+                  </a:graphicData>
+                </a:graphic>
+                <wp14:sizeRelH relativeFrom="page">
+                  <wp14:pctWidth>0</wp14:pctWidth>
+                </wp14:sizeRelH>
+                <wp14:sizeRelV relativeFrom="page">
+                  <wp14:pctHeight>0</wp14:pctHeight>
+                </wp14:sizeRelV>
+              </wp:anchor>
+            </w:drawing>
+          </mc:Choice>
+          <mc:Fallback>
+            <w:pict>
+              <v:shape w14:anchorId="47725238" id="Freeform 685" o:spid="_x0000_s1026" style="position:absolute;left:0;text-align:left;margin-left:155.9pt;margin-top:98.6pt;width:283.45pt;height:.1pt;z-index:251669504;visibility:visible;mso-wrap-style:square;mso-width-percent:0;mso-height-percent:0;mso-wrap-distance-left:9pt;mso-wrap-distance-top:0;mso-wrap-distance-right:9pt;mso-wrap-distance-bottom:0;mso-position-horizontal:absolute;mso-position-horizontal-relative:page;mso-position-vertical:absolute;mso-position-vertical-relative:page;mso-width-percent:0;mso-height-percent:0;mso-width-relative:page;mso-height-relative:page;v-text-anchor:top" coordsize="21600,21600" o:gfxdata="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" path="m,l21600,21600e" strokeweight="1pt">
+                <v:path arrowok="t" o:connecttype="custom" o:connectlocs="0,0;3599815,1270" o:connectangles="0,0"/>
+                <w10:wrap anchorx="page" anchory="page"/>
+              </v:shape>
+            </w:pict>
+          </mc:Fallback>
+        </mc:AlternateContent>
+      </w:r>
+      <w:r>
+        <w:rPr>
+          <w:rFonts w:ascii="바탕체" w:eastAsia="바탕체" w:hAnsi="바탕체" w:hint="eastAsia"/>
+          <w:b/>
+          <w:color w:val="000000"/>
+          <w:spacing w:val="-7"/>
+          <w:sz w:val="40"/>
+        </w:rPr>
+        <w:t>기업연계 멘토링 진행</w:t>
+      </w:r>
+      <w:r>
+        <w:rPr>
+          <w:rFonts w:ascii="바탕체" w:eastAsia="바탕체" w:hAnsi="바탕체" w:hint="eastAsia"/>
+          <w:b/>
+          <w:color w:val="000000"/>
+          <w:spacing w:val="-7"/>
+          <w:sz w:val="40"/>
+        </w:rPr>
+        <w:t>(</w:t>
+      </w:r>
+      <w:r>
+        <w:rPr>
+          <w:rFonts w:ascii="바탕체" w:eastAsia="바탕체" w:hAnsi="바탕체"/>
+          <w:b/>
+          <w:color w:val="000000"/>
+          <w:spacing w:val="-7"/>
+          <w:sz w:val="40"/>
+        </w:rPr>
+        <w:t>6</w:t>
+      </w:r>
+      <w:r>
+        <w:rPr>
+          <w:rFonts w:ascii="바탕체" w:eastAsia="바탕체" w:hAnsi="바탕체" w:hint="eastAsia"/>
+          <w:b/>
+          <w:color w:val="000000"/>
+          <w:spacing w:val="-7"/>
+          <w:sz w:val="40"/>
+        </w:rPr>
+        <w:t>차</w:t>
+      </w:r>
+      <w:r>
+        <w:rPr>
+          <w:rFonts w:ascii="바탕체" w:eastAsia="바탕체" w:hAnsi="바탕체" w:hint="eastAsia"/>
+          <w:b/>
+          <w:color w:val="000000"/>
+          <w:spacing w:val="-7"/>
+          <w:sz w:val="40"/>
+        </w:rPr>
+        <w:t>)</w:t>
+      </w:r>
+    </w:p>
+    <w:p>
+      <w:pPr>
+        <w:snapToGrid w:val="0"/>
+        <w:spacing w:line="369" w:lineRule="auto"/>
+        <w:jc w:val="left"/>
+        <w:textAlignment w:val="bottom"/>
+        <w:rPr>
+          <w:rFonts w:ascii="바탕체" w:eastAsia="바탕체" w:hAnsi="바탕체"/>
+          <w:b/>
+          <w:color w:val="000000"/>
+          <w:spacing w:val="-2"/>
+          <w:sz w:val="28"/>
+        </w:rPr>
+      </w:pPr>
+    </w:p>
+    <w:tbl>
+      <w:tblPr>
+        <w:tblStyle w:val="a3"/>
+        <w:tblW w:w="9356" w:type="dxa"/>
+        <w:tblInd w:w="250" w:type="dxa"/>
+        <w:tblLook w:val="04A0" w:firstRow="1" w:lastRow="0" w:firstColumn="1" w:lastColumn="0" w:noHBand="0" w:noVBand="1"/>
+      </w:tblPr>
+      <w:tblGrid>
+        <w:gridCol w:w="2213"/>
+        <w:gridCol w:w="2464"/>
+        <w:gridCol w:w="2463"/>
+        <w:gridCol w:w="2216"/>
+      </w:tblGrid>
+      <w:tr>
+        <w:trPr>
+          <w:trHeight w:val="665"/>
+        </w:trPr>
+        <w:tc>
+          <w:tcPr>
+            <w:tcW w:w="2213" w:type="dxa"/>
+            <w:vAlign w:val="center"/>
+          </w:tcPr>
+          <w:p>
+            <w:pPr>
+              <w:snapToGrid w:val="0"/>
+              <w:jc w:val="center"/>
+              <w:textAlignment w:val="bottom"/>
+              <w:rPr>
+                <w:rFonts w:ascii="바탕체" w:eastAsia="바탕체" w:hAnsi="바탕체"/>
+                <w:b/>
+                <w:color w:val="000000"/>
+                <w:spacing w:val="-2"/>
+                <w:sz w:val="28"/>
+              </w:rPr>
+            </w:pPr>
+            <w:r>
+              <w:rPr>
+                <w:rFonts w:ascii="바탕체" w:eastAsia="바탕체" w:hAnsi="바탕체" w:hint="eastAsia"/>
+                <w:b/>
+                <w:color w:val="000000"/>
+                <w:spacing w:val="-2"/>
+                <w:sz w:val="28"/>
+              </w:rPr>
+              <w:t>지역/반</w:t>
+            </w:r>
+          </w:p>
+        </w:tc>
+        <w:tc>
+          <w:tcPr>
+            <w:tcW w:w="2464" w:type="dxa"/>
+            <w:vAlign w:val="center"/>
+          </w:tcPr>
+          <w:p>
+            <w:pPr>
+              <w:snapToGrid w:val="0"/>
+              <w:jc w:val="center"/>
+              <w:textAlignment w:val="bottom"/>
+              <w:rPr>
+                <w:rFonts w:ascii="바탕체" w:eastAsia="바탕체" w:hAnsi="바탕체"/>
+                <w:color w:val="000000"/>
+                <w:spacing w:val="-2"/>
+                <w:sz w:val="28"/>
+              </w:rPr>
+            </w:pPr>
+            <w:r>
+              <w:rPr>
+                <w:rFonts w:ascii="바탕체" w:eastAsia="바탕체" w:hAnsi="바탕체" w:hint="eastAsia"/>
+                <w:color w:val="000000"/>
+                <w:spacing w:val="-2"/>
+                <w:sz w:val="28"/>
+              </w:rPr>
+              <w:t xml:space="preserve">서울 </w:t>
+            </w:r>
+            <w:r>
+              <w:rPr>
+                <w:rFonts w:ascii="바탕체" w:eastAsia="바탕체" w:hAnsi="바탕체"/>
+                <w:color w:val="000000"/>
+                <w:spacing w:val="-2"/>
+                <w:sz w:val="28"/>
+              </w:rPr>
+              <w:t>2</w:t>
+            </w:r>
+            <w:r>
+              <w:rPr>
+                <w:rFonts w:ascii="바탕체" w:eastAsia="바탕체" w:hAnsi="바탕체" w:hint="eastAsia"/>
+                <w:color w:val="000000"/>
+                <w:spacing w:val="-2"/>
+                <w:sz w:val="28"/>
+              </w:rPr>
+              <w:t>반</w:t>
+            </w:r>
+          </w:p>
+        </w:tc>
+        <w:tc>
+          <w:tcPr>
+            <w:tcW w:w="2463" w:type="dxa"/>
+            <w:vAlign w:val="center"/>
+          </w:tcPr>
+          <w:p>
+            <w:pPr>
+              <w:snapToGrid w:val="0"/>
+              <w:jc w:val="center"/>
+              <w:textAlignment w:val="bottom"/>
+              <w:rPr>
+                <w:rFonts w:ascii="바탕체" w:eastAsia="바탕체" w:hAnsi="바탕체"/>
+                <w:b/>
+                <w:color w:val="000000"/>
+                <w:spacing w:val="-2"/>
+                <w:sz w:val="28"/>
+              </w:rPr>
+            </w:pPr>
+            <w:r>
+              <w:rPr>
+                <w:rFonts w:ascii="바탕체" w:eastAsia="바탕체" w:hAnsi="바탕체" w:hint="eastAsia"/>
+                <w:b/>
+                <w:color w:val="000000"/>
+                <w:spacing w:val="-2"/>
+                <w:sz w:val="28"/>
+              </w:rPr>
+              <w:t>일자/시간</w:t>
+            </w:r>
+          </w:p>
+        </w:tc>
+        <w:tc>
+          <w:tcPr>
+            <w:tcW w:w="2216" w:type="dxa"/>
+            <w:vAlign w:val="center"/>
+          </w:tcPr>
+          <w:p>
+            <w:pPr>
+              <w:snapToGrid w:val="0"/>
+              <w:jc w:val="center"/>
+              <w:textAlignment w:val="bottom"/>
+              <w:rPr>
+                <w:rFonts w:ascii="바탕체" w:eastAsia="바탕체" w:hAnsi="바탕체"/>
+                <w:color w:val="000000"/>
+                <w:spacing w:val="-2"/>
+                <w:sz w:val="28"/>
+              </w:rPr>
+            </w:pPr>
+            <w:r>
+              <w:rPr>
+                <w:rFonts w:ascii="바탕체" w:eastAsia="바탕체" w:hAnsi="바탕체" w:hint="eastAsia"/>
+                <w:color w:val="000000"/>
+                <w:spacing w:val="-2"/>
+                <w:sz w:val="28"/>
+              </w:rPr>
+              <w:t>21.05.</w:t>
+            </w:r>
+            <w:r>
+              <w:rPr>
+                <w:rFonts w:ascii="바탕체" w:eastAsia="바탕체" w:hAnsi="바탕체"/>
+                <w:color w:val="000000"/>
+                <w:spacing w:val="-2"/>
+                <w:sz w:val="28"/>
+              </w:rPr>
+              <w:t>18</w:t>
+            </w:r>
+            <w:r>
+              <w:rPr>
+                <w:rFonts w:ascii="바탕체" w:eastAsia="바탕체" w:hAnsi="바탕체" w:hint="eastAsia"/>
+                <w:color w:val="000000"/>
+                <w:spacing w:val="-2"/>
+                <w:sz w:val="28"/>
+              </w:rPr>
+              <w:t xml:space="preserve"> 14시</w:t>
+            </w:r>
+          </w:p>
+        </w:tc>
+      </w:tr>
+      <w:tr>
+        <w:trPr>
+          <w:trHeight w:val="665"/>
+        </w:trPr>
+        <w:tc>
+          <w:tcPr>
+            <w:tcW w:w="2213" w:type="dxa"/>
+            <w:vAlign w:val="center"/>
+          </w:tcPr>
+          <w:p>
+            <w:pPr>
+              <w:snapToGrid w:val="0"/>
+              <w:jc w:val="center"/>
+              <w:textAlignment w:val="bottom"/>
+              <w:rPr>
+                <w:rFonts w:ascii="바탕체" w:eastAsia="바탕체" w:hAnsi="바탕체"/>
+                <w:b/>
+                <w:color w:val="000000"/>
+                <w:spacing w:val="-2"/>
+                <w:sz w:val="28"/>
+              </w:rPr>
+            </w:pPr>
+            <w:r>
+              <w:rPr>
+                <w:rFonts w:ascii="바탕체" w:eastAsia="바탕체" w:hAnsi="바탕체" w:hint="eastAsia"/>
+                <w:b/>
+                <w:color w:val="000000"/>
+                <w:spacing w:val="-2"/>
+                <w:sz w:val="28"/>
+              </w:rPr>
+              <w:t>팀장</w:t>
+            </w:r>
+          </w:p>
+        </w:tc>
+        <w:tc>
+          <w:tcPr>
+            <w:tcW w:w="2464" w:type="dxa"/>
+            <w:vAlign w:val="center"/>
+          </w:tcPr>
+          <w:p>
+            <w:pPr>
+              <w:snapToGrid w:val="0"/>
+              <w:jc w:val="center"/>
+              <w:textAlignment w:val="bottom"/>
+              <w:rPr>
+                <w:rFonts w:ascii="바탕체" w:eastAsia="바탕체" w:hAnsi="바탕체"/>
+                <w:color w:val="000000"/>
+                <w:spacing w:val="-2"/>
+                <w:sz w:val="28"/>
+              </w:rPr>
+            </w:pPr>
+            <w:proofErr w:type="spellStart"/>
+            <w:r>
+              <w:rPr>
+                <w:rFonts w:ascii="바탕체" w:eastAsia="바탕체" w:hAnsi="바탕체" w:hint="eastAsia"/>
+                <w:color w:val="000000"/>
+                <w:spacing w:val="-2"/>
+                <w:sz w:val="28"/>
+              </w:rPr>
+              <w:t>최낙훈</w:t>
+            </w:r>
+            <w:proofErr w:type="spellEnd"/>
+          </w:p>
+        </w:tc>
+        <w:tc>
+          <w:tcPr>
+            <w:tcW w:w="2463" w:type="dxa"/>
+            <w:vAlign w:val="center"/>
+          </w:tcPr>
+          <w:p>
+            <w:pPr>
+              <w:snapToGrid w:val="0"/>
+              <w:jc w:val="center"/>
+              <w:textAlignment w:val="bottom"/>
+              <w:rPr>
+                <w:rFonts w:ascii="바탕체" w:eastAsia="바탕체" w:hAnsi="바탕체"/>
+                <w:b/>
+                <w:color w:val="000000"/>
+                <w:spacing w:val="-2"/>
+                <w:sz w:val="28"/>
+              </w:rPr>
+            </w:pPr>
+            <w:r>
+              <w:rPr>
+                <w:rFonts w:ascii="바탕체" w:eastAsia="바탕체" w:hAnsi="바탕체" w:hint="eastAsia"/>
+                <w:b/>
+                <w:color w:val="000000"/>
+                <w:spacing w:val="-2"/>
+                <w:sz w:val="28"/>
+              </w:rPr>
+              <w:t>컨설턴트</w:t>
+            </w:r>
+          </w:p>
+        </w:tc>
+        <w:tc>
+          <w:tcPr>
+            <w:tcW w:w="2216" w:type="dxa"/>
+            <w:vAlign w:val="center"/>
+          </w:tcPr>
+          <w:p>
+            <w:pPr>
+              <w:snapToGrid w:val="0"/>
+              <w:jc w:val="center"/>
+              <w:textAlignment w:val="bottom"/>
+              <w:rPr>
+                <w:rFonts w:ascii="바탕체" w:eastAsia="바탕체" w:hAnsi="바탕체"/>
+                <w:color w:val="000000"/>
+                <w:spacing w:val="-2"/>
+                <w:sz w:val="28"/>
+              </w:rPr>
+            </w:pPr>
+            <w:r>
+              <w:rPr>
+                <w:rFonts w:ascii="바탕체" w:eastAsia="바탕체" w:hAnsi="바탕체" w:hint="eastAsia"/>
+                <w:color w:val="000000"/>
+                <w:spacing w:val="-2"/>
+                <w:sz w:val="28"/>
+              </w:rPr>
+              <w:t>이태희</w:t>
+            </w:r>
+          </w:p>
+        </w:tc>
+      </w:tr>
+      <w:tr>
+        <w:trPr>
+          <w:trHeight w:val="665"/>
+        </w:trPr>
+        <w:tc>
+          <w:tcPr>
+            <w:tcW w:w="2213" w:type="dxa"/>
+            <w:vAlign w:val="center"/>
+          </w:tcPr>
+          <w:p>
+            <w:pPr>
+              <w:snapToGrid w:val="0"/>
+              <w:jc w:val="center"/>
+              <w:textAlignment w:val="bottom"/>
+              <w:rPr>
+                <w:rFonts w:ascii="바탕체" w:eastAsia="바탕체" w:hAnsi="바탕체"/>
+                <w:b/>
+                <w:color w:val="000000"/>
+                <w:spacing w:val="-2"/>
+                <w:sz w:val="28"/>
+              </w:rPr>
+            </w:pPr>
+            <w:r>
+              <w:rPr>
+                <w:rFonts w:ascii="바탕체" w:eastAsia="바탕체" w:hAnsi="바탕체" w:hint="eastAsia"/>
+                <w:b/>
+                <w:color w:val="000000"/>
+                <w:spacing w:val="-2"/>
+                <w:sz w:val="28"/>
+              </w:rPr>
+              <w:t>기업명</w:t>
+            </w:r>
+          </w:p>
+        </w:tc>
+        <w:tc>
+          <w:tcPr>
+            <w:tcW w:w="2464" w:type="dxa"/>
+            <w:vAlign w:val="center"/>
+          </w:tcPr>
+          <w:p>
+            <w:pPr>
+              <w:snapToGrid w:val="0"/>
+              <w:jc w:val="center"/>
+              <w:textAlignment w:val="bottom"/>
+              <w:rPr>
+                <w:rFonts w:ascii="바탕체" w:eastAsia="바탕체" w:hAnsi="바탕체"/>
+                <w:color w:val="000000"/>
+                <w:spacing w:val="-2"/>
+                <w:sz w:val="28"/>
+              </w:rPr>
+            </w:pPr>
+            <w:r>
+              <w:rPr>
+                <w:rFonts w:ascii="바탕체" w:eastAsia="바탕체" w:hAnsi="바탕체" w:hint="eastAsia"/>
+                <w:color w:val="000000"/>
+                <w:spacing w:val="-2"/>
+                <w:sz w:val="28"/>
+              </w:rPr>
+              <w:t xml:space="preserve">삼성 </w:t>
+            </w:r>
+            <w:r>
+              <w:rPr>
+                <w:rFonts w:ascii="바탕체" w:eastAsia="바탕체" w:hAnsi="바탕체"/>
+                <w:color w:val="000000"/>
+                <w:spacing w:val="-2"/>
+                <w:sz w:val="28"/>
+              </w:rPr>
+              <w:t>SDS</w:t>
+            </w:r>
+          </w:p>
+        </w:tc>
+        <w:tc>
+          <w:tcPr>
+            <w:tcW w:w="2463" w:type="dxa"/>
+            <w:vAlign w:val="center"/>
+          </w:tcPr>
+          <w:p>
+            <w:pPr>
+              <w:snapToGrid w:val="0"/>
+              <w:jc w:val="center"/>
+              <w:textAlignment w:val="bottom"/>
+              <w:rPr>
+                <w:rFonts w:ascii="바탕체" w:eastAsia="바탕체" w:hAnsi="바탕체"/>
+                <w:b/>
+                <w:color w:val="000000"/>
+                <w:spacing w:val="-2"/>
+                <w:sz w:val="28"/>
+              </w:rPr>
+            </w:pPr>
+            <w:proofErr w:type="spellStart"/>
+            <w:r>
+              <w:rPr>
+                <w:rFonts w:ascii="바탕체" w:eastAsia="바탕체" w:hAnsi="바탕체" w:hint="eastAsia"/>
+                <w:b/>
+                <w:color w:val="000000"/>
+                <w:spacing w:val="-2"/>
+                <w:sz w:val="28"/>
+              </w:rPr>
+              <w:t>주제명</w:t>
+            </w:r>
+            <w:proofErr w:type="spellEnd"/>
+          </w:p>
+        </w:tc>
+        <w:tc>
+          <w:tcPr>
+            <w:tcW w:w="2216" w:type="dxa"/>
+            <w:vAlign w:val="center"/>
+          </w:tcPr>
+          <w:p>
+            <w:pPr>
+              <w:snapToGrid w:val="0"/>
+              <w:jc w:val="center"/>
+              <w:textAlignment w:val="bottom"/>
+              <w:rPr>
+                <w:rFonts w:ascii="바탕체" w:eastAsia="바탕체" w:hAnsi="바탕체"/>
+                <w:color w:val="000000"/>
+                <w:spacing w:val="-2"/>
+                <w:sz w:val="28"/>
+              </w:rPr>
+            </w:pPr>
+            <w:r>
+              <w:rPr>
+                <w:rFonts w:ascii="바탕체" w:eastAsia="바탕체" w:hAnsi="바탕체" w:hint="eastAsia"/>
+                <w:color w:val="000000"/>
+                <w:spacing w:val="-2"/>
+                <w:sz w:val="28"/>
+              </w:rPr>
+              <w:t>테스트 자동화</w:t>
+            </w:r>
+          </w:p>
+        </w:tc>
+      </w:tr>
+      <w:tr>
+        <w:trPr>
+          <w:trHeight w:val="646"/>
+        </w:trPr>
+        <w:tc>
+          <w:tcPr>
+            <w:tcW w:w="9356" w:type="dxa"/>
+            <w:gridSpan w:val="4"/>
+            <w:vAlign w:val="center"/>
+          </w:tcPr>
+          <w:p>
+            <w:pPr>
+              <w:snapToGrid w:val="0"/>
+              <w:jc w:val="center"/>
+              <w:textAlignment w:val="bottom"/>
+              <w:rPr>
+                <w:rFonts w:ascii="바탕체" w:eastAsia="바탕체" w:hAnsi="바탕체"/>
+                <w:b/>
+                <w:color w:val="000000"/>
+                <w:spacing w:val="-2"/>
+                <w:sz w:val="28"/>
+              </w:rPr>
+            </w:pPr>
+            <w:r>
+              <w:rPr>
+                <w:rFonts w:ascii="바탕체" w:eastAsia="바탕체" w:hAnsi="바탕체" w:hint="eastAsia"/>
+                <w:b/>
+                <w:color w:val="000000"/>
+                <w:spacing w:val="-2"/>
+                <w:sz w:val="28"/>
+              </w:rPr>
+              <w:t>세부</w:t>
+            </w:r>
+            <w:r>
+              <w:rPr>
+                <w:rFonts w:ascii="바탕체" w:eastAsia="바탕체" w:hAnsi="바탕체" w:hint="eastAsia"/>
+                <w:b/>
+                <w:color w:val="000000"/>
+                <w:spacing w:val="-2"/>
+                <w:sz w:val="28"/>
+              </w:rPr>
+              <w:t xml:space="preserve"> 내용</w:t>
+            </w:r>
+          </w:p>
+        </w:tc>
+      </w:tr>
+      <w:tr>
+        <w:trPr>
+          <w:trHeight w:val="8278"/>
+        </w:trPr>
+        <w:tc>
+          <w:tcPr>
+            <w:tcW w:w="9356" w:type="dxa"/>
+            <w:gridSpan w:val="4"/>
+            <w:vAlign w:val="center"/>
+          </w:tcPr>
+          <w:p>
+            <w:pPr>
+              <w:snapToGrid w:val="0"/>
+              <w:textAlignment w:val="bottom"/>
+              <w:rPr>
+                <w:rFonts w:ascii="바탕체" w:eastAsia="바탕체" w:hAnsi="바탕체"/>
+                <w:b/>
+                <w:color w:val="000000" w:themeColor="text1"/>
+                <w:spacing w:val="-2"/>
+                <w:sz w:val="28"/>
+              </w:rPr>
+            </w:pPr>
+            <w:r>
+              <w:rPr>
+                <w:rFonts w:ascii="바탕체" w:eastAsia="바탕체" w:hAnsi="바탕체" w:hint="eastAsia"/>
+                <w:b/>
+                <w:color w:val="000000" w:themeColor="text1"/>
+                <w:spacing w:val="-2"/>
+                <w:sz w:val="28"/>
+              </w:rPr>
+              <w:t>[</w:t>
+            </w:r>
+            <w:proofErr w:type="spellStart"/>
+            <w:r>
+              <w:rPr>
+                <w:rFonts w:ascii="바탕체" w:eastAsia="바탕체" w:hAnsi="바탕체" w:hint="eastAsia"/>
+                <w:b/>
+                <w:color w:val="000000" w:themeColor="text1"/>
+                <w:spacing w:val="-2"/>
+                <w:sz w:val="28"/>
+              </w:rPr>
+              <w:t>참여인원</w:t>
+            </w:r>
+            <w:proofErr w:type="spellEnd"/>
+            <w:r>
+              <w:rPr>
+                <w:rFonts w:ascii="바탕체" w:eastAsia="바탕체" w:hAnsi="바탕체" w:hint="eastAsia"/>
+                <w:b/>
+                <w:color w:val="000000" w:themeColor="text1"/>
+                <w:spacing w:val="-2"/>
+                <w:sz w:val="28"/>
+              </w:rPr>
+              <w:t>]</w:t>
+            </w:r>
+          </w:p>
+          <w:p>
+            <w:pPr>
+              <w:snapToGrid w:val="0"/>
+              <w:textAlignment w:val="bottom"/>
+              <w:rPr>
+                <w:rFonts w:ascii="바탕체" w:eastAsia="바탕체" w:hAnsi="바탕체"/>
+                <w:b/>
+                <w:color w:val="000000" w:themeColor="text1"/>
+                <w:spacing w:val="-2"/>
+                <w:sz w:val="28"/>
+              </w:rPr>
+            </w:pPr>
+          </w:p>
+          <w:p>
+            <w:pPr>
+              <w:snapToGrid w:val="0"/>
+              <w:spacing w:line="360" w:lineRule="auto"/>
+              <w:textAlignment w:val="bottom"/>
+              <w:rPr>
+                <w:rFonts w:ascii="바탕체" w:eastAsia="바탕체" w:hAnsi="바탕체"/>
+                <w:color w:val="000000" w:themeColor="text1"/>
+                <w:spacing w:val="-2"/>
+                <w:sz w:val="24"/>
+              </w:rPr>
+            </w:pPr>
+            <w:r>
+              <w:rPr>
+                <w:rFonts w:ascii="바탕체" w:eastAsia="바탕체" w:hAnsi="바탕체" w:hint="eastAsia"/>
+                <w:color w:val="000000" w:themeColor="text1"/>
+                <w:spacing w:val="-2"/>
+                <w:sz w:val="24"/>
+              </w:rPr>
+              <w:t xml:space="preserve">하성민 </w:t>
+            </w:r>
+            <w:proofErr w:type="spellStart"/>
+            <w:r>
+              <w:rPr>
+                <w:rFonts w:ascii="바탕체" w:eastAsia="바탕체" w:hAnsi="바탕체" w:hint="eastAsia"/>
+                <w:color w:val="000000" w:themeColor="text1"/>
+                <w:spacing w:val="-2"/>
+                <w:sz w:val="24"/>
+              </w:rPr>
+              <w:t>프로님</w:t>
+            </w:r>
+            <w:proofErr w:type="spellEnd"/>
+            <w:r>
+              <w:rPr>
+                <w:rFonts w:ascii="바탕체" w:eastAsia="바탕체" w:hAnsi="바탕체" w:hint="eastAsia"/>
+                <w:color w:val="000000" w:themeColor="text1"/>
+                <w:spacing w:val="-2"/>
+                <w:sz w:val="24"/>
+              </w:rPr>
+              <w:t>(SDS</w:t>
+            </w:r>
+            <w:r>
+              <w:rPr>
+                <w:rFonts w:ascii="바탕체" w:eastAsia="바탕체" w:hAnsi="바탕체"/>
+                <w:color w:val="000000" w:themeColor="text1"/>
+                <w:spacing w:val="-2"/>
+                <w:sz w:val="24"/>
+              </w:rPr>
+              <w:t xml:space="preserve"> </w:t>
+            </w:r>
+            <w:r>
+              <w:rPr>
+                <w:rFonts w:ascii="바탕체" w:eastAsia="바탕체" w:hAnsi="바탕체" w:hint="eastAsia"/>
+                <w:color w:val="000000" w:themeColor="text1"/>
+                <w:spacing w:val="-2"/>
+                <w:sz w:val="24"/>
+              </w:rPr>
+              <w:t xml:space="preserve">기업 담당 </w:t>
+            </w:r>
+            <w:proofErr w:type="spellStart"/>
+            <w:r>
+              <w:rPr>
+                <w:rFonts w:ascii="바탕체" w:eastAsia="바탕체" w:hAnsi="바탕체" w:hint="eastAsia"/>
+                <w:color w:val="000000" w:themeColor="text1"/>
+                <w:spacing w:val="-2"/>
+                <w:sz w:val="24"/>
+              </w:rPr>
+              <w:t>프로님</w:t>
+            </w:r>
+            <w:proofErr w:type="spellEnd"/>
+            <w:r>
+              <w:rPr>
+                <w:rFonts w:ascii="바탕체" w:eastAsia="바탕체" w:hAnsi="바탕체" w:hint="eastAsia"/>
+                <w:color w:val="000000" w:themeColor="text1"/>
+                <w:spacing w:val="-2"/>
+                <w:sz w:val="24"/>
+              </w:rPr>
+              <w:t>)</w:t>
+            </w:r>
+            <w:r>
+              <w:rPr>
+                <w:rFonts w:ascii="바탕체" w:eastAsia="바탕체" w:hAnsi="바탕체"/>
+                <w:color w:val="000000" w:themeColor="text1"/>
+                <w:spacing w:val="-2"/>
+                <w:sz w:val="24"/>
+              </w:rPr>
+              <w:t>,</w:t>
+            </w:r>
+          </w:p>
+          <w:p>
+            <w:pPr>
+              <w:snapToGrid w:val="0"/>
+              <w:spacing w:line="360" w:lineRule="auto"/>
+              <w:textAlignment w:val="bottom"/>
+              <w:rPr>
+                <w:rFonts w:ascii="바탕체" w:eastAsia="바탕체" w:hAnsi="바탕체"/>
+                <w:color w:val="000000" w:themeColor="text1"/>
+                <w:spacing w:val="-2"/>
+                <w:sz w:val="24"/>
+              </w:rPr>
+            </w:pPr>
+            <w:r>
+              <w:rPr>
+                <w:rFonts w:ascii="바탕체" w:eastAsia="바탕체" w:hAnsi="바탕체" w:hint="eastAsia"/>
+                <w:color w:val="000000" w:themeColor="text1"/>
+                <w:spacing w:val="-2"/>
+                <w:sz w:val="24"/>
+              </w:rPr>
+              <w:t>A</w:t>
+            </w:r>
+            <w:r>
+              <w:rPr>
+                <w:rFonts w:ascii="바탕체" w:eastAsia="바탕체" w:hAnsi="바탕체"/>
+                <w:color w:val="000000" w:themeColor="text1"/>
+                <w:spacing w:val="-2"/>
+                <w:sz w:val="24"/>
+              </w:rPr>
+              <w:t>201</w:t>
+            </w:r>
+            <w:r>
+              <w:rPr>
+                <w:rFonts w:ascii="바탕체" w:eastAsia="바탕체" w:hAnsi="바탕체" w:hint="eastAsia"/>
+                <w:color w:val="000000" w:themeColor="text1"/>
+                <w:spacing w:val="-2"/>
+                <w:sz w:val="24"/>
+              </w:rPr>
+              <w:t xml:space="preserve">팀 </w:t>
+            </w:r>
+            <w:r>
+              <w:rPr>
+                <w:rFonts w:ascii="바탕체" w:eastAsia="바탕체" w:hAnsi="바탕체"/>
+                <w:color w:val="000000" w:themeColor="text1"/>
+                <w:spacing w:val="-2"/>
+                <w:sz w:val="24"/>
+              </w:rPr>
+              <w:t>(</w:t>
+            </w:r>
+            <w:r>
+              <w:rPr>
+                <w:rFonts w:ascii="바탕체" w:eastAsia="바탕체" w:hAnsi="바탕체" w:hint="eastAsia"/>
+                <w:color w:val="000000" w:themeColor="text1"/>
+                <w:spacing w:val="-2"/>
+                <w:sz w:val="24"/>
+              </w:rPr>
+              <w:t xml:space="preserve">팀장 </w:t>
+            </w:r>
+            <w:proofErr w:type="spellStart"/>
+            <w:r>
+              <w:rPr>
+                <w:rFonts w:ascii="바탕체" w:eastAsia="바탕체" w:hAnsi="바탕체" w:hint="eastAsia"/>
+                <w:color w:val="000000" w:themeColor="text1"/>
+                <w:spacing w:val="-2"/>
+                <w:sz w:val="24"/>
+              </w:rPr>
+              <w:t>최낙훈</w:t>
+            </w:r>
+            <w:proofErr w:type="spellEnd"/>
+            <w:r>
+              <w:rPr>
+                <w:rFonts w:ascii="바탕체" w:eastAsia="바탕체" w:hAnsi="바탕체" w:hint="eastAsia"/>
+                <w:color w:val="000000" w:themeColor="text1"/>
+                <w:spacing w:val="-2"/>
+                <w:sz w:val="24"/>
+              </w:rPr>
+              <w:t>,</w:t>
+            </w:r>
+            <w:r>
+              <w:rPr>
+                <w:rFonts w:ascii="바탕체" w:eastAsia="바탕체" w:hAnsi="바탕체"/>
+                <w:color w:val="000000" w:themeColor="text1"/>
+                <w:spacing w:val="-2"/>
+                <w:sz w:val="24"/>
+              </w:rPr>
+              <w:t xml:space="preserve"> </w:t>
+            </w:r>
+            <w:r>
+              <w:rPr>
+                <w:rFonts w:ascii="바탕체" w:eastAsia="바탕체" w:hAnsi="바탕체" w:hint="eastAsia"/>
+                <w:color w:val="000000" w:themeColor="text1"/>
+                <w:spacing w:val="-2"/>
+                <w:sz w:val="24"/>
+              </w:rPr>
+              <w:t>팀원 김영록,</w:t>
+            </w:r>
+            <w:r>
+              <w:rPr>
+                <w:rFonts w:ascii="바탕체" w:eastAsia="바탕체" w:hAnsi="바탕체"/>
+                <w:color w:val="000000" w:themeColor="text1"/>
+                <w:spacing w:val="-2"/>
+                <w:sz w:val="24"/>
+              </w:rPr>
+              <w:t xml:space="preserve"> </w:t>
+            </w:r>
+            <w:proofErr w:type="spellStart"/>
+            <w:r>
+              <w:rPr>
+                <w:rFonts w:ascii="바탕체" w:eastAsia="바탕체" w:hAnsi="바탕체" w:hint="eastAsia"/>
+                <w:color w:val="000000" w:themeColor="text1"/>
+                <w:spacing w:val="-2"/>
+                <w:sz w:val="24"/>
+              </w:rPr>
+              <w:t>백현오</w:t>
+            </w:r>
+            <w:proofErr w:type="spellEnd"/>
+            <w:r>
+              <w:rPr>
+                <w:rFonts w:ascii="바탕체" w:eastAsia="바탕체" w:hAnsi="바탕체" w:hint="eastAsia"/>
+                <w:color w:val="000000" w:themeColor="text1"/>
+                <w:spacing w:val="-2"/>
+                <w:sz w:val="24"/>
+              </w:rPr>
+              <w:t>,</w:t>
+            </w:r>
+            <w:r>
+              <w:rPr>
+                <w:rFonts w:ascii="바탕체" w:eastAsia="바탕체" w:hAnsi="바탕체"/>
+                <w:color w:val="000000" w:themeColor="text1"/>
+                <w:spacing w:val="-2"/>
+                <w:sz w:val="24"/>
+              </w:rPr>
+              <w:t xml:space="preserve"> </w:t>
+            </w:r>
+            <w:r>
+              <w:rPr>
+                <w:rFonts w:ascii="바탕체" w:eastAsia="바탕체" w:hAnsi="바탕체" w:hint="eastAsia"/>
+                <w:color w:val="000000" w:themeColor="text1"/>
+                <w:spacing w:val="-2"/>
+                <w:sz w:val="24"/>
+              </w:rPr>
+              <w:t>이병희,</w:t>
+            </w:r>
+            <w:r>
+              <w:rPr>
+                <w:rFonts w:ascii="바탕체" w:eastAsia="바탕체" w:hAnsi="바탕체"/>
+                <w:color w:val="000000" w:themeColor="text1"/>
+                <w:spacing w:val="-2"/>
+                <w:sz w:val="24"/>
+              </w:rPr>
+              <w:t xml:space="preserve"> </w:t>
+            </w:r>
+            <w:proofErr w:type="spellStart"/>
+            <w:r>
+              <w:rPr>
+                <w:rFonts w:ascii="바탕체" w:eastAsia="바탕체" w:hAnsi="바탕체" w:hint="eastAsia"/>
+                <w:color w:val="000000" w:themeColor="text1"/>
+                <w:spacing w:val="-2"/>
+                <w:sz w:val="24"/>
+              </w:rPr>
+              <w:t>전원표</w:t>
+            </w:r>
+            <w:proofErr w:type="spellEnd"/>
+            <w:r>
+              <w:rPr>
+                <w:rFonts w:ascii="바탕체" w:eastAsia="바탕체" w:hAnsi="바탕체" w:hint="eastAsia"/>
+                <w:color w:val="000000" w:themeColor="text1"/>
+                <w:spacing w:val="-2"/>
+                <w:sz w:val="24"/>
+              </w:rPr>
+              <w:t>)</w:t>
+            </w:r>
+          </w:p>
+          <w:p>
+            <w:pPr>
+              <w:snapToGrid w:val="0"/>
+              <w:spacing w:line="360" w:lineRule="auto"/>
+              <w:textAlignment w:val="bottom"/>
+              <w:rPr>
+                <w:rFonts w:ascii="바탕체" w:eastAsia="바탕체" w:hAnsi="바탕체"/>
+                <w:color w:val="000000" w:themeColor="text1"/>
+                <w:spacing w:val="-2"/>
+                <w:sz w:val="24"/>
+              </w:rPr>
+            </w:pPr>
+            <w:r>
+              <w:rPr>
+                <w:rFonts w:ascii="바탕체" w:eastAsia="바탕체" w:hAnsi="바탕체" w:hint="eastAsia"/>
+                <w:color w:val="000000" w:themeColor="text1"/>
+                <w:spacing w:val="-2"/>
+                <w:sz w:val="24"/>
+              </w:rPr>
+              <w:t xml:space="preserve">박용미 </w:t>
+            </w:r>
+            <w:proofErr w:type="spellStart"/>
+            <w:r>
+              <w:rPr>
+                <w:rFonts w:ascii="바탕체" w:eastAsia="바탕체" w:hAnsi="바탕체" w:hint="eastAsia"/>
+                <w:color w:val="000000" w:themeColor="text1"/>
+                <w:spacing w:val="-2"/>
+                <w:sz w:val="24"/>
+              </w:rPr>
+              <w:t>교육프로님</w:t>
+            </w:r>
+            <w:proofErr w:type="spellEnd"/>
+            <w:r>
+              <w:rPr>
+                <w:rFonts w:ascii="바탕체" w:eastAsia="바탕체" w:hAnsi="바탕체" w:hint="eastAsia"/>
+                <w:color w:val="000000" w:themeColor="text1"/>
+                <w:spacing w:val="-2"/>
+                <w:sz w:val="24"/>
+              </w:rPr>
+              <w:t xml:space="preserve">, 이태희 </w:t>
+            </w:r>
+            <w:proofErr w:type="spellStart"/>
+            <w:r>
+              <w:rPr>
+                <w:rFonts w:ascii="바탕체" w:eastAsia="바탕체" w:hAnsi="바탕체" w:hint="eastAsia"/>
+                <w:color w:val="000000" w:themeColor="text1"/>
+                <w:spacing w:val="-2"/>
+                <w:sz w:val="24"/>
+              </w:rPr>
+              <w:t>컨설턴트님</w:t>
+            </w:r>
+            <w:proofErr w:type="spellEnd"/>
+          </w:p>
+          <w:p>
+            <w:pPr>
+              <w:snapToGrid w:val="0"/>
+              <w:textAlignment w:val="bottom"/>
+              <w:rPr>
+                <w:rFonts w:ascii="바탕체" w:eastAsia="바탕체" w:hAnsi="바탕체"/>
+                <w:sz w:val="22"/>
+              </w:rPr>
+            </w:pPr>
+          </w:p>
+          <w:p>
+            <w:pPr>
+              <w:snapToGrid w:val="0"/>
+              <w:textAlignment w:val="bottom"/>
+              <w:rPr>
+                <w:rFonts w:ascii="바탕체" w:eastAsia="바탕체" w:hAnsi="바탕체"/>
+                <w:b/>
+                <w:color w:val="000000" w:themeColor="text1"/>
+                <w:spacing w:val="-2"/>
+                <w:sz w:val="26"/>
+                <w:szCs w:val="26"/>
+              </w:rPr>
+            </w:pPr>
+            <w:r>
+              <w:rPr>
+                <w:rFonts w:ascii="바탕체" w:eastAsia="바탕체" w:hAnsi="바탕체" w:hint="eastAsia"/>
+                <w:b/>
+                <w:color w:val="000000" w:themeColor="text1"/>
+                <w:spacing w:val="-2"/>
+                <w:sz w:val="26"/>
+                <w:szCs w:val="26"/>
+              </w:rPr>
+              <w:t>[</w:t>
+            </w:r>
+            <w:r>
+              <w:rPr>
+                <w:rFonts w:ascii="바탕체" w:eastAsia="바탕체" w:hAnsi="바탕체" w:hint="eastAsia"/>
+                <w:b/>
+                <w:color w:val="000000" w:themeColor="text1"/>
+                <w:spacing w:val="-2"/>
+                <w:sz w:val="26"/>
+                <w:szCs w:val="26"/>
+              </w:rPr>
+              <w:t>주요 진행 내용</w:t>
+            </w:r>
+            <w:r>
+              <w:rPr>
+                <w:rFonts w:ascii="바탕체" w:eastAsia="바탕체" w:hAnsi="바탕체" w:hint="eastAsia"/>
+                <w:b/>
+                <w:color w:val="000000" w:themeColor="text1"/>
+                <w:spacing w:val="-2"/>
+                <w:sz w:val="26"/>
+                <w:szCs w:val="26"/>
+              </w:rPr>
+              <w:t>]</w:t>
+            </w:r>
+          </w:p>
+          <w:p>
+            <w:pPr>
+              <w:snapToGrid w:val="0"/>
+              <w:textAlignment w:val="bottom"/>
+              <w:rPr>
+                <w:rFonts w:ascii="바탕체" w:eastAsia="바탕체" w:hAnsi="바탕체"/>
+                <w:b/>
+                <w:color w:val="000000" w:themeColor="text1"/>
+                <w:spacing w:val="-2"/>
+                <w:sz w:val="26"/>
+                <w:szCs w:val="26"/>
+              </w:rPr>
+            </w:pPr>
+          </w:p>
+          <w:p>
+            <w:pPr>
+              <w:snapToGrid w:val="0"/>
+              <w:spacing w:line="360" w:lineRule="auto"/>
+              <w:textAlignment w:val="bottom"/>
+              <w:rPr>
+                <w:rFonts w:ascii="바탕체" w:eastAsia="바탕체" w:hAnsi="바탕체"/>
+                <w:sz w:val="24"/>
+              </w:rPr>
+            </w:pPr>
+            <w:r>
+              <w:rPr>
+                <w:rFonts w:ascii="바탕체" w:eastAsia="바탕체" w:hAnsi="바탕체" w:hint="eastAsia"/>
+                <w:sz w:val="24"/>
+              </w:rPr>
+              <w:t xml:space="preserve">5주차 이후 </w:t>
+            </w:r>
+            <w:r>
+              <w:rPr>
+                <w:rFonts w:ascii="바탕체" w:eastAsia="바탕체" w:hAnsi="바탕체" w:hint="eastAsia"/>
+                <w:sz w:val="24"/>
+              </w:rPr>
+              <w:t>진행 상황 요약</w:t>
+            </w:r>
+            <w:r>
+              <w:rPr>
+                <w:rFonts w:ascii="바탕체" w:eastAsia="바탕체" w:hAnsi="바탕체" w:hint="eastAsia"/>
+                <w:sz w:val="24"/>
+              </w:rPr>
+              <w:t xml:space="preserve"> </w:t>
+            </w:r>
+            <w:r>
+              <w:rPr>
+                <w:rFonts w:ascii="바탕체" w:eastAsia="바탕체" w:hAnsi="바탕체" w:hint="eastAsia"/>
+                <w:sz w:val="24"/>
+              </w:rPr>
+              <w:t>→</w:t>
+            </w:r>
+            <w:r>
+              <w:rPr>
+                <w:rFonts w:ascii="바탕체" w:eastAsia="바탕체" w:hAnsi="바탕체" w:hint="eastAsia"/>
+                <w:sz w:val="24"/>
+              </w:rPr>
+              <w:t xml:space="preserve"> 피드백</w:t>
+            </w:r>
+            <w:r>
+              <w:rPr>
+                <w:rFonts w:ascii="바탕체" w:eastAsia="바탕체" w:hAnsi="바탕체" w:hint="eastAsia"/>
+                <w:sz w:val="24"/>
+              </w:rPr>
+              <w:t xml:space="preserve"> → </w:t>
+            </w:r>
+            <w:r>
+              <w:rPr>
+                <w:rFonts w:ascii="바탕체" w:eastAsia="바탕체" w:hAnsi="바탕체"/>
+                <w:sz w:val="24"/>
+              </w:rPr>
+              <w:t>Q&amp;A</w:t>
+            </w:r>
+          </w:p>
+          <w:p>
+            <w:pPr>
+              <w:snapToGrid w:val="0"/>
+              <w:spacing w:line="360" w:lineRule="auto"/>
+              <w:textAlignment w:val="bottom"/>
+              <w:rPr>
+                <w:rFonts w:ascii="바탕체" w:eastAsia="바탕체" w:hAnsi="바탕체"/>
+                <w:sz w:val="24"/>
+              </w:rPr>
+            </w:pPr>
+          </w:p>
+          <w:p>
+            <w:pPr>
+              <w:snapToGrid w:val="0"/>
+              <w:spacing w:line="360" w:lineRule="auto"/>
+              <w:textAlignment w:val="bottom"/>
+              <w:rPr>
+                <w:rFonts w:ascii="바탕체" w:eastAsia="바탕체" w:hAnsi="바탕체"/>
+                <w:sz w:val="24"/>
+              </w:rPr>
+            </w:pPr>
+            <w:r>
+              <w:rPr>
+                <w:rFonts w:ascii="바탕체" w:eastAsia="바탕체" w:hAnsi="바탕체" w:hint="eastAsia"/>
+                <w:sz w:val="24"/>
+              </w:rPr>
+              <w:t>진행 상황 설명 순서</w:t>
+            </w:r>
+          </w:p>
+          <w:p>
+            <w:pPr>
+              <w:snapToGrid w:val="0"/>
+              <w:spacing w:line="360" w:lineRule="auto"/>
+              <w:textAlignment w:val="bottom"/>
+              <w:rPr>
+                <w:rFonts w:ascii="바탕체" w:eastAsia="바탕체" w:hAnsi="바탕체"/>
+                <w:sz w:val="24"/>
+              </w:rPr>
+            </w:pPr>
+          </w:p>
+          <w:p>
+            <w:pPr>
+              <w:snapToGrid w:val="0"/>
+              <w:spacing w:line="360" w:lineRule="auto"/>
+              <w:textAlignment w:val="bottom"/>
+              <w:rPr>
+                <w:rFonts w:ascii="바탕체" w:eastAsia="바탕체" w:hAnsi="바탕체"/>
+                <w:sz w:val="24"/>
+              </w:rPr>
+            </w:pPr>
+            <w:r>
+              <w:rPr>
+                <w:rFonts w:ascii="바탕체" w:eastAsia="바탕체" w:hAnsi="바탕체" w:hint="eastAsia"/>
+                <w:sz w:val="24"/>
+              </w:rPr>
+              <w:t xml:space="preserve">전체적으로 플러그인 작동 방식부터 </w:t>
+            </w:r>
+            <w:r>
+              <w:rPr>
+                <w:rFonts w:ascii="바탕체" w:eastAsia="바탕체" w:hAnsi="바탕체"/>
+                <w:sz w:val="24"/>
+              </w:rPr>
+              <w:t xml:space="preserve">React </w:t>
+            </w:r>
+            <w:r>
+              <w:rPr>
+                <w:rFonts w:ascii="바탕체" w:eastAsia="바탕체" w:hAnsi="바탕체" w:hint="eastAsia"/>
+                <w:sz w:val="24"/>
+              </w:rPr>
+              <w:t>웹 페이지의 모든 기능까지 보여드렸습니다.</w:t>
+            </w:r>
+          </w:p>
+          <w:p>
+            <w:pPr>
+              <w:snapToGrid w:val="0"/>
+              <w:spacing w:line="360" w:lineRule="auto"/>
+              <w:textAlignment w:val="bottom"/>
+              <w:rPr>
+                <w:rFonts w:ascii="바탕체" w:eastAsia="바탕체" w:hAnsi="바탕체"/>
+                <w:b/>
+                <w:sz w:val="26"/>
+                <w:szCs w:val="26"/>
+              </w:rPr>
+            </w:pPr>
+          </w:p>
+          <w:p>
+            <w:pPr>
+              <w:snapToGrid w:val="0"/>
+              <w:spacing w:line="360" w:lineRule="auto"/>
+              <w:textAlignment w:val="bottom"/>
+              <w:rPr>
+                <w:rFonts w:ascii="바탕체" w:eastAsia="바탕체" w:hAnsi="바탕체"/>
+                <w:b/>
+                <w:sz w:val="26"/>
+                <w:szCs w:val="26"/>
+              </w:rPr>
+            </w:pPr>
+          </w:p>
+          <w:p>
+            <w:pPr>
+              <w:snapToGrid w:val="0"/>
+              <w:spacing w:line="360" w:lineRule="auto"/>
+              <w:textAlignment w:val="bottom"/>
+              <w:rPr>
+                <w:rFonts w:ascii="바탕체" w:eastAsia="바탕체" w:hAnsi="바탕체"/>
+                <w:b/>
+                <w:sz w:val="26"/>
+                <w:szCs w:val="26"/>
+              </w:rPr>
+            </w:pPr>
+            <w:r>
+              <w:rPr>
+                <w:rFonts w:ascii="바탕체" w:eastAsia="바탕체" w:hAnsi="바탕체"/>
+                <w:b/>
+                <w:sz w:val="26"/>
+                <w:szCs w:val="26"/>
+              </w:rPr>
+              <w:t>[</w:t>
+            </w:r>
+            <w:r>
+              <w:rPr>
+                <w:rFonts w:ascii="바탕체" w:eastAsia="바탕체" w:hAnsi="바탕체" w:hint="eastAsia"/>
+                <w:b/>
+                <w:sz w:val="26"/>
+                <w:szCs w:val="26"/>
+              </w:rPr>
+              <w:t>개발 진행에 대한 피드백 내용</w:t>
+            </w:r>
+            <w:r>
+              <w:rPr>
+                <w:rFonts w:ascii="바탕체" w:eastAsia="바탕체" w:hAnsi="바탕체"/>
+                <w:b/>
+                <w:sz w:val="26"/>
+                <w:szCs w:val="26"/>
+              </w:rPr>
+              <w:t>]</w:t>
+            </w:r>
+          </w:p>
+          <w:p>
+            <w:pPr>
+              <w:snapToGrid w:val="0"/>
+              <w:textAlignment w:val="bottom"/>
+              <w:rPr>
+                <w:rFonts w:ascii="바탕체" w:eastAsia="바탕체" w:hAnsi="바탕체"/>
+                <w:color w:val="000000" w:themeColor="text1"/>
+                <w:spacing w:val="-2"/>
+                <w:sz w:val="26"/>
+                <w:szCs w:val="26"/>
+              </w:rPr>
+            </w:pPr>
+            <w:r>
+              <w:rPr>
+                <w:rFonts w:ascii="바탕체" w:eastAsia="바탕체" w:hAnsi="바탕체"/>
+                <w:color w:val="000000" w:themeColor="text1"/>
+                <w:spacing w:val="-2"/>
+                <w:sz w:val="26"/>
+                <w:szCs w:val="26"/>
+              </w:rPr>
+              <w:t xml:space="preserve">- </w:t>
+            </w:r>
+            <w:r>
+              <w:rPr>
+                <w:rFonts w:ascii="바탕체" w:eastAsia="바탕체" w:hAnsi="바탕체" w:hint="eastAsia"/>
+                <w:color w:val="000000" w:themeColor="text1"/>
+                <w:spacing w:val="-2"/>
+                <w:sz w:val="26"/>
+                <w:szCs w:val="26"/>
+              </w:rPr>
+              <w:t>방향은 잘 잡고 있습니다.</w:t>
+            </w:r>
+          </w:p>
+          <w:p>
+            <w:pPr>
+              <w:snapToGrid w:val="0"/>
+              <w:textAlignment w:val="bottom"/>
+              <w:rPr>
+                <w:rFonts w:ascii="바탕체" w:eastAsia="바탕체" w:hAnsi="바탕체"/>
+                <w:color w:val="000000" w:themeColor="text1"/>
+                <w:spacing w:val="-2"/>
+                <w:sz w:val="26"/>
+                <w:szCs w:val="26"/>
+              </w:rPr>
+            </w:pPr>
+            <w:r>
+              <w:rPr>
+                <w:rFonts w:ascii="바탕체" w:eastAsia="바탕체" w:hAnsi="바탕체"/>
+                <w:color w:val="000000" w:themeColor="text1"/>
+                <w:spacing w:val="-2"/>
+                <w:sz w:val="26"/>
+                <w:szCs w:val="26"/>
+              </w:rPr>
+              <w:t xml:space="preserve">- </w:t>
+            </w:r>
+            <w:r>
+              <w:rPr>
+                <w:rFonts w:ascii="바탕체" w:eastAsia="바탕체" w:hAnsi="바탕체" w:hint="eastAsia"/>
+                <w:color w:val="000000" w:themeColor="text1"/>
+                <w:spacing w:val="-2"/>
+                <w:sz w:val="26"/>
+                <w:szCs w:val="26"/>
+              </w:rPr>
+              <w:t>발표를 슬슬 준비해야할 단계인 것 같습니다.</w:t>
+            </w:r>
+          </w:p>
+          <w:p>
+            <w:pPr>
+              <w:snapToGrid w:val="0"/>
+              <w:textAlignment w:val="bottom"/>
+              <w:rPr>
+                <w:rFonts w:ascii="바탕체" w:eastAsia="바탕체" w:hAnsi="바탕체"/>
+                <w:color w:val="000000" w:themeColor="text1"/>
+                <w:spacing w:val="-2"/>
+                <w:sz w:val="26"/>
+                <w:szCs w:val="26"/>
+              </w:rPr>
+            </w:pPr>
+            <w:r>
+              <w:rPr>
+                <w:rFonts w:ascii="바탕체" w:eastAsia="바탕체" w:hAnsi="바탕체"/>
+                <w:color w:val="000000" w:themeColor="text1"/>
+                <w:spacing w:val="-2"/>
+                <w:sz w:val="26"/>
+                <w:szCs w:val="26"/>
+              </w:rPr>
+              <w:t xml:space="preserve">- </w:t>
+            </w:r>
+            <w:proofErr w:type="spellStart"/>
+            <w:r>
+              <w:rPr>
+                <w:rFonts w:ascii="바탕체" w:eastAsia="바탕체" w:hAnsi="바탕체"/>
+                <w:color w:val="000000" w:themeColor="text1"/>
+                <w:spacing w:val="-2"/>
+                <w:sz w:val="26"/>
+                <w:szCs w:val="26"/>
+              </w:rPr>
+              <w:t>Git</w:t>
+            </w:r>
+            <w:proofErr w:type="spellEnd"/>
+            <w:r>
+              <w:rPr>
+                <w:rFonts w:ascii="바탕체" w:eastAsia="바탕체" w:hAnsi="바탕체"/>
+                <w:color w:val="000000" w:themeColor="text1"/>
+                <w:spacing w:val="-2"/>
+                <w:sz w:val="26"/>
+                <w:szCs w:val="26"/>
+              </w:rPr>
+              <w:t xml:space="preserve"> </w:t>
+            </w:r>
+            <w:r>
+              <w:rPr>
+                <w:rFonts w:ascii="바탕체" w:eastAsia="바탕체" w:hAnsi="바탕체" w:hint="eastAsia"/>
+                <w:color w:val="000000" w:themeColor="text1"/>
+                <w:spacing w:val="-2"/>
+                <w:sz w:val="26"/>
+                <w:szCs w:val="26"/>
+              </w:rPr>
+              <w:t>주소 바뀌는 것에 대해 어떻게 처리할 예정인가요?</w:t>
+            </w:r>
+            <w:r>
+              <w:rPr>
+                <w:rFonts w:ascii="바탕체" w:eastAsia="바탕체" w:hAnsi="바탕체"/>
+                <w:color w:val="000000" w:themeColor="text1"/>
+                <w:spacing w:val="-2"/>
+                <w:sz w:val="26"/>
+                <w:szCs w:val="26"/>
+              </w:rPr>
+              <w:t xml:space="preserve"> </w:t>
+            </w:r>
+            <w:r>
+              <w:rPr>
+                <w:rFonts w:ascii="바탕체" w:eastAsia="바탕체" w:hAnsi="바탕체" w:hint="eastAsia"/>
+                <w:color w:val="000000" w:themeColor="text1"/>
+                <w:spacing w:val="-2"/>
+                <w:sz w:val="26"/>
+                <w:szCs w:val="26"/>
+              </w:rPr>
+              <w:t>아직 못했다는 얘기는 나올 필요가 없고 요구 사항은 여기까지 였습니다.</w:t>
+            </w:r>
+            <w:r>
+              <w:rPr>
+                <w:rFonts w:ascii="바탕체" w:eastAsia="바탕체" w:hAnsi="바탕체"/>
+                <w:color w:val="000000" w:themeColor="text1"/>
+                <w:spacing w:val="-2"/>
+                <w:sz w:val="26"/>
+                <w:szCs w:val="26"/>
+              </w:rPr>
+              <w:t xml:space="preserve"> </w:t>
+            </w:r>
+            <w:r>
+              <w:rPr>
+                <w:rFonts w:ascii="바탕체" w:eastAsia="바탕체" w:hAnsi="바탕체" w:hint="eastAsia"/>
+                <w:color w:val="000000" w:themeColor="text1"/>
+                <w:spacing w:val="-2"/>
+                <w:sz w:val="26"/>
+                <w:szCs w:val="26"/>
+              </w:rPr>
+              <w:t>이번 버전에서는 이 기능까지 하겠습니다.</w:t>
+            </w:r>
+            <w:r>
+              <w:rPr>
+                <w:rFonts w:ascii="바탕체" w:eastAsia="바탕체" w:hAnsi="바탕체"/>
+                <w:color w:val="000000" w:themeColor="text1"/>
+                <w:spacing w:val="-2"/>
+                <w:sz w:val="26"/>
+                <w:szCs w:val="26"/>
+              </w:rPr>
+              <w:t xml:space="preserve"> </w:t>
+            </w:r>
+            <w:r>
+              <w:rPr>
+                <w:rFonts w:ascii="바탕체" w:eastAsia="바탕체" w:hAnsi="바탕체" w:hint="eastAsia"/>
+                <w:color w:val="000000" w:themeColor="text1"/>
+                <w:spacing w:val="-2"/>
+                <w:sz w:val="26"/>
+                <w:szCs w:val="26"/>
+              </w:rPr>
+              <w:t>하고 끊어도 괜찮습니다.</w:t>
+            </w:r>
+          </w:p>
+          <w:p>
+            <w:pPr>
+              <w:snapToGrid w:val="0"/>
+              <w:textAlignment w:val="bottom"/>
+              <w:rPr>
+                <w:rFonts w:hAnsi="바탕"/>
+                <w:color w:val="000000" w:themeColor="text1"/>
+                <w:spacing w:val="-2"/>
+                <w:sz w:val="26"/>
+                <w:szCs w:val="26"/>
+              </w:rPr>
+            </w:pPr>
+            <w:r>
+              <w:rPr>
+                <w:rFonts w:ascii="바탕체" w:eastAsia="바탕체" w:hAnsi="바탕체"/>
+                <w:color w:val="000000" w:themeColor="text1"/>
+                <w:spacing w:val="-2"/>
+                <w:sz w:val="26"/>
+                <w:szCs w:val="26"/>
+              </w:rPr>
+              <w:t xml:space="preserve">- </w:t>
+            </w:r>
+            <w:r>
+              <w:rPr>
+                <w:rFonts w:ascii="바탕체" w:eastAsia="바탕체" w:hAnsi="바탕체" w:hint="eastAsia"/>
+                <w:color w:val="000000" w:themeColor="text1"/>
+                <w:spacing w:val="-2"/>
+                <w:sz w:val="26"/>
+                <w:szCs w:val="26"/>
+              </w:rPr>
+              <w:t xml:space="preserve">현재는 커버리지 조회 이후에 </w:t>
+            </w:r>
+            <w:r>
+              <w:rPr>
+                <w:rFonts w:ascii="바탕체" w:eastAsia="바탕체" w:hAnsi="바탕체"/>
+                <w:color w:val="000000" w:themeColor="text1"/>
+                <w:spacing w:val="-2"/>
+                <w:sz w:val="26"/>
+                <w:szCs w:val="26"/>
+              </w:rPr>
+              <w:t xml:space="preserve">Test </w:t>
+            </w:r>
+            <w:r>
+              <w:rPr>
+                <w:rFonts w:ascii="바탕체" w:eastAsia="바탕체" w:hAnsi="바탕체" w:hint="eastAsia"/>
+                <w:color w:val="000000" w:themeColor="text1"/>
+                <w:spacing w:val="-2"/>
+                <w:sz w:val="26"/>
+                <w:szCs w:val="26"/>
+              </w:rPr>
+              <w:t>결과를 조회하는 순서로 되어있지만,</w:t>
+            </w:r>
+            <w:r>
+              <w:rPr>
+                <w:rFonts w:ascii="바탕체" w:eastAsia="바탕체" w:hAnsi="바탕체"/>
+                <w:color w:val="000000" w:themeColor="text1"/>
+                <w:spacing w:val="-2"/>
+                <w:sz w:val="26"/>
+                <w:szCs w:val="26"/>
+              </w:rPr>
+              <w:t xml:space="preserve"> </w:t>
+            </w:r>
+            <w:r>
+              <w:rPr>
+                <w:rFonts w:ascii="바탕체" w:eastAsia="바탕체" w:hAnsi="바탕체" w:hint="eastAsia"/>
+                <w:color w:val="000000" w:themeColor="text1"/>
+                <w:spacing w:val="-2"/>
+                <w:sz w:val="26"/>
+                <w:szCs w:val="26"/>
+              </w:rPr>
+              <w:t xml:space="preserve">사실 개발자가 </w:t>
+            </w:r>
+            <w:proofErr w:type="spellStart"/>
+            <w:r>
+              <w:rPr>
+                <w:rFonts w:ascii="바탕체" w:eastAsia="바탕체" w:hAnsi="바탕체" w:hint="eastAsia"/>
+                <w:color w:val="000000" w:themeColor="text1"/>
+                <w:spacing w:val="-2"/>
+                <w:sz w:val="26"/>
+                <w:szCs w:val="26"/>
+              </w:rPr>
+              <w:t>보고싶어하는</w:t>
+            </w:r>
+            <w:proofErr w:type="spellEnd"/>
+            <w:r>
+              <w:rPr>
+                <w:rFonts w:ascii="바탕체" w:eastAsia="바탕체" w:hAnsi="바탕체" w:hint="eastAsia"/>
+                <w:color w:val="000000" w:themeColor="text1"/>
+                <w:spacing w:val="-2"/>
+                <w:sz w:val="26"/>
+                <w:szCs w:val="26"/>
+              </w:rPr>
+              <w:t xml:space="preserve"> 부분은 </w:t>
+            </w:r>
+            <w:r>
+              <w:rPr>
+                <w:rFonts w:ascii="바탕체" w:eastAsia="바탕체" w:hAnsi="바탕체"/>
+                <w:color w:val="000000" w:themeColor="text1"/>
+                <w:spacing w:val="-2"/>
+                <w:sz w:val="26"/>
+                <w:szCs w:val="26"/>
+              </w:rPr>
+              <w:t xml:space="preserve">Test </w:t>
+            </w:r>
+            <w:r>
+              <w:rPr>
+                <w:rFonts w:ascii="바탕체" w:eastAsia="바탕체" w:hAnsi="바탕체" w:hint="eastAsia"/>
+                <w:color w:val="000000" w:themeColor="text1"/>
+                <w:spacing w:val="-2"/>
+                <w:sz w:val="26"/>
+                <w:szCs w:val="26"/>
+              </w:rPr>
+              <w:t>결과입니다.</w:t>
+            </w:r>
+            <w:r>
+              <w:rPr>
+                <w:rFonts w:ascii="바탕체" w:eastAsia="바탕체" w:hAnsi="바탕체"/>
+                <w:color w:val="000000" w:themeColor="text1"/>
+                <w:spacing w:val="-2"/>
+                <w:sz w:val="26"/>
+                <w:szCs w:val="26"/>
+              </w:rPr>
+              <w:t xml:space="preserve"> </w:t>
+            </w:r>
+            <w:r>
+              <w:rPr>
+                <w:rFonts w:ascii="바탕체" w:eastAsia="바탕체" w:hAnsi="바탕체" w:hint="eastAsia"/>
+                <w:color w:val="000000" w:themeColor="text1"/>
+                <w:spacing w:val="-2"/>
+                <w:sz w:val="26"/>
+                <w:szCs w:val="26"/>
+              </w:rPr>
+              <w:t xml:space="preserve">순서를 </w:t>
+            </w:r>
+            <w:r>
+              <w:rPr>
+                <w:rFonts w:ascii="바탕체" w:eastAsia="바탕체" w:hAnsi="바탕체"/>
+                <w:color w:val="000000" w:themeColor="text1"/>
+                <w:spacing w:val="-2"/>
+                <w:sz w:val="26"/>
+                <w:szCs w:val="26"/>
+              </w:rPr>
+              <w:t>T</w:t>
+            </w:r>
+            <w:r>
+              <w:rPr>
+                <w:rFonts w:hAnsi="바탕"/>
+                <w:color w:val="000000" w:themeColor="text1"/>
+                <w:spacing w:val="-2"/>
+                <w:sz w:val="26"/>
+                <w:szCs w:val="26"/>
+              </w:rPr>
+              <w:t xml:space="preserve">est </w:t>
+            </w:r>
+            <w:r>
+              <w:rPr>
+                <w:rFonts w:hAnsi="바탕" w:hint="eastAsia"/>
+                <w:color w:val="000000" w:themeColor="text1"/>
+                <w:spacing w:val="-2"/>
+                <w:sz w:val="26"/>
+                <w:szCs w:val="26"/>
+              </w:rPr>
+              <w:t>결과</w:t>
+            </w:r>
+            <w:r>
+              <w:rPr>
+                <w:rFonts w:hAnsi="바탕" w:hint="eastAsia"/>
+                <w:color w:val="000000" w:themeColor="text1"/>
+                <w:spacing w:val="-2"/>
+                <w:sz w:val="26"/>
+                <w:szCs w:val="26"/>
+              </w:rPr>
+              <w:t xml:space="preserve"> </w:t>
+            </w:r>
+            <w:r>
+              <w:rPr>
+                <w:rFonts w:ascii="바탕체" w:eastAsia="바탕체" w:hAnsi="바탕체" w:hint="eastAsia"/>
+                <w:sz w:val="24"/>
+              </w:rPr>
+              <w:t>→</w:t>
+            </w:r>
+            <w:r>
+              <w:rPr>
+                <w:rFonts w:hAnsi="바탕" w:hint="eastAsia"/>
+                <w:color w:val="000000" w:themeColor="text1"/>
+                <w:spacing w:val="-2"/>
+                <w:sz w:val="26"/>
+                <w:szCs w:val="26"/>
+              </w:rPr>
+              <w:t xml:space="preserve"> 커</w:t>
+            </w:r>
+            <w:r>
+              <w:rPr>
+                <w:rFonts w:hAnsi="바탕" w:hint="eastAsia"/>
+                <w:color w:val="000000" w:themeColor="text1"/>
+                <w:spacing w:val="-2"/>
+                <w:sz w:val="26"/>
+                <w:szCs w:val="26"/>
+              </w:rPr>
+              <w:lastRenderedPageBreak/>
+              <w:t>버리지 순으로 해야 합니다.</w:t>
+            </w:r>
+          </w:p>
+          <w:p>
+            <w:pPr>
+              <w:snapToGrid w:val="0"/>
+              <w:textAlignment w:val="bottom"/>
+              <w:rPr>
+                <w:rFonts w:hAnsi="바탕"/>
+                <w:color w:val="000000" w:themeColor="text1"/>
+                <w:spacing w:val="-2"/>
+                <w:sz w:val="26"/>
+                <w:szCs w:val="26"/>
+              </w:rPr>
+            </w:pPr>
+            <w:r>
+              <w:rPr>
+                <w:rFonts w:hAnsi="바탕"/>
+                <w:color w:val="000000" w:themeColor="text1"/>
+                <w:spacing w:val="-2"/>
+                <w:sz w:val="26"/>
+                <w:szCs w:val="26"/>
+              </w:rPr>
+              <w:t xml:space="preserve">- </w:t>
+            </w:r>
+            <w:r>
+              <w:rPr>
+                <w:rFonts w:hAnsi="바탕" w:hint="eastAsia"/>
+                <w:color w:val="000000" w:themeColor="text1"/>
+                <w:spacing w:val="-2"/>
+                <w:sz w:val="26"/>
+                <w:szCs w:val="26"/>
+              </w:rPr>
+              <w:t>홈페이지 안에서 일관성이 있어야 합니다.</w:t>
+            </w:r>
+          </w:p>
+          <w:p>
+            <w:pPr>
+              <w:snapToGrid w:val="0"/>
+              <w:textAlignment w:val="bottom"/>
+              <w:rPr>
+                <w:rFonts w:hAnsi="바탕"/>
+                <w:color w:val="000000" w:themeColor="text1"/>
+                <w:spacing w:val="-2"/>
+                <w:sz w:val="26"/>
+                <w:szCs w:val="26"/>
+              </w:rPr>
+            </w:pPr>
+            <w:r>
+              <w:rPr>
+                <w:rFonts w:hAnsi="바탕"/>
+                <w:color w:val="000000" w:themeColor="text1"/>
+                <w:spacing w:val="-2"/>
+                <w:sz w:val="26"/>
+                <w:szCs w:val="26"/>
+              </w:rPr>
+              <w:t xml:space="preserve">- </w:t>
+            </w:r>
+            <w:r>
+              <w:rPr>
+                <w:rFonts w:hAnsi="바탕" w:hint="eastAsia"/>
+                <w:color w:val="000000" w:themeColor="text1"/>
+                <w:spacing w:val="-2"/>
+                <w:sz w:val="26"/>
+                <w:szCs w:val="26"/>
+              </w:rPr>
+              <w:t>기능 자체에는 문제가 없지만 사용자 경험(</w:t>
+            </w:r>
+            <w:r>
+              <w:rPr>
+                <w:rFonts w:hAnsi="바탕"/>
+                <w:color w:val="000000" w:themeColor="text1"/>
+                <w:spacing w:val="-2"/>
+                <w:sz w:val="26"/>
+                <w:szCs w:val="26"/>
+              </w:rPr>
+              <w:t xml:space="preserve">CX) </w:t>
+            </w:r>
+            <w:r>
+              <w:rPr>
+                <w:rFonts w:hAnsi="바탕" w:hint="eastAsia"/>
+                <w:color w:val="000000" w:themeColor="text1"/>
+                <w:spacing w:val="-2"/>
+                <w:sz w:val="26"/>
+                <w:szCs w:val="26"/>
+              </w:rPr>
+              <w:t>측면에서 생각을 해봐야 합니다.</w:t>
+            </w:r>
+          </w:p>
+          <w:p>
+            <w:pPr>
+              <w:snapToGrid w:val="0"/>
+              <w:textAlignment w:val="bottom"/>
+              <w:rPr>
+                <w:rFonts w:ascii="바탕체" w:eastAsia="바탕체" w:hAnsi="바탕체"/>
+                <w:color w:val="000000" w:themeColor="text1"/>
+                <w:spacing w:val="-2"/>
+                <w:sz w:val="26"/>
+                <w:szCs w:val="26"/>
+              </w:rPr>
+            </w:pPr>
+            <w:r>
+              <w:rPr>
+                <w:rFonts w:hAnsi="바탕"/>
+                <w:color w:val="000000" w:themeColor="text1"/>
+                <w:spacing w:val="-2"/>
+                <w:sz w:val="26"/>
+                <w:szCs w:val="26"/>
+              </w:rPr>
+              <w:t xml:space="preserve">- Pass </w:t>
+            </w:r>
+            <w:r>
+              <w:rPr>
+                <w:rFonts w:hAnsi="바탕" w:hint="eastAsia"/>
+                <w:color w:val="000000" w:themeColor="text1"/>
+                <w:spacing w:val="-2"/>
+                <w:sz w:val="26"/>
+                <w:szCs w:val="26"/>
+              </w:rPr>
+              <w:t xml:space="preserve">를 보여주는 페이지가 </w:t>
+            </w:r>
+            <w:proofErr w:type="spellStart"/>
+            <w:r>
+              <w:rPr>
+                <w:rFonts w:hAnsi="바탕" w:hint="eastAsia"/>
+                <w:color w:val="000000" w:themeColor="text1"/>
+                <w:spacing w:val="-2"/>
+                <w:sz w:val="26"/>
+                <w:szCs w:val="26"/>
+              </w:rPr>
+              <w:t>메인이</w:t>
+            </w:r>
+            <w:proofErr w:type="spellEnd"/>
+            <w:r>
+              <w:rPr>
+                <w:rFonts w:hAnsi="바탕" w:hint="eastAsia"/>
+                <w:color w:val="000000" w:themeColor="text1"/>
+                <w:spacing w:val="-2"/>
+                <w:sz w:val="26"/>
+                <w:szCs w:val="26"/>
+              </w:rPr>
+              <w:t xml:space="preserve"> 되어도 됩니다.</w:t>
+            </w:r>
+          </w:p>
+          <w:p>
+            <w:pPr>
+              <w:snapToGrid w:val="0"/>
+              <w:textAlignment w:val="bottom"/>
+              <w:rPr>
+                <w:rFonts w:ascii="바탕체" w:eastAsia="바탕체" w:hAnsi="바탕체"/>
+                <w:b/>
+                <w:color w:val="000000" w:themeColor="text1"/>
+                <w:spacing w:val="-2"/>
+                <w:sz w:val="26"/>
+                <w:szCs w:val="26"/>
+              </w:rPr>
+            </w:pPr>
+            <w:r>
+              <w:rPr>
+                <w:rFonts w:ascii="바탕체" w:eastAsia="바탕체" w:hAnsi="바탕체"/>
+                <w:b/>
+                <w:color w:val="000000" w:themeColor="text1"/>
+                <w:spacing w:val="-2"/>
+                <w:sz w:val="26"/>
+                <w:szCs w:val="26"/>
+              </w:rPr>
+              <w:t>[</w:t>
+            </w:r>
+            <w:r>
+              <w:rPr>
+                <w:rFonts w:ascii="바탕체" w:eastAsia="바탕체" w:hAnsi="바탕체" w:hint="eastAsia"/>
+                <w:b/>
+                <w:color w:val="000000" w:themeColor="text1"/>
+                <w:spacing w:val="-2"/>
+                <w:sz w:val="26"/>
+                <w:szCs w:val="26"/>
+              </w:rPr>
+              <w:t>질문/답변 내용]</w:t>
+            </w:r>
+          </w:p>
+          <w:p>
+            <w:pPr>
+              <w:snapToGrid w:val="0"/>
+              <w:textAlignment w:val="bottom"/>
+              <w:rPr>
+                <w:rFonts w:ascii="바탕체" w:eastAsia="바탕체" w:hAnsi="바탕체"/>
+                <w:b/>
+                <w:color w:val="000000" w:themeColor="text1"/>
+                <w:spacing w:val="-2"/>
+                <w:sz w:val="26"/>
+                <w:szCs w:val="26"/>
+              </w:rPr>
+            </w:pPr>
+            <w:r>
+              <w:rPr>
+                <w:rFonts w:ascii="바탕체" w:eastAsia="바탕체" w:hAnsi="바탕체" w:hint="eastAsia"/>
+                <w:b/>
+                <w:color w:val="000000" w:themeColor="text1"/>
+                <w:spacing w:val="-2"/>
+                <w:sz w:val="26"/>
+                <w:szCs w:val="26"/>
+              </w:rPr>
+              <w:t>1.</w:t>
+            </w:r>
+            <w:r>
+              <w:rPr>
+                <w:rFonts w:ascii="바탕체" w:eastAsia="바탕체" w:hAnsi="바탕체"/>
+                <w:b/>
+                <w:color w:val="000000" w:themeColor="text1"/>
+                <w:spacing w:val="-2"/>
+                <w:sz w:val="26"/>
+                <w:szCs w:val="26"/>
+              </w:rPr>
+              <w:t xml:space="preserve"> </w:t>
+            </w:r>
+            <w:r>
+              <w:rPr>
+                <w:rFonts w:ascii="바탕체" w:eastAsia="바탕체" w:hAnsi="바탕체" w:hint="eastAsia"/>
+                <w:b/>
+                <w:color w:val="000000" w:themeColor="text1"/>
+                <w:spacing w:val="-2"/>
+                <w:sz w:val="26"/>
+                <w:szCs w:val="26"/>
+              </w:rPr>
+              <w:t xml:space="preserve">저희가 개발한 TMI Data Server Spring 프로젝트에 </w:t>
+            </w:r>
+            <w:proofErr w:type="spellStart"/>
+            <w:r>
+              <w:rPr>
+                <w:rFonts w:ascii="바탕체" w:eastAsia="바탕체" w:hAnsi="바탕체" w:hint="eastAsia"/>
+                <w:b/>
+                <w:color w:val="000000" w:themeColor="text1"/>
+                <w:spacing w:val="-2"/>
+                <w:sz w:val="26"/>
+                <w:szCs w:val="26"/>
+              </w:rPr>
+              <w:t>플러그인을</w:t>
+            </w:r>
+            <w:proofErr w:type="spellEnd"/>
+            <w:r>
+              <w:rPr>
+                <w:rFonts w:ascii="바탕체" w:eastAsia="바탕체" w:hAnsi="바탕체" w:hint="eastAsia"/>
+                <w:b/>
+                <w:color w:val="000000" w:themeColor="text1"/>
+                <w:spacing w:val="-2"/>
+                <w:sz w:val="26"/>
+                <w:szCs w:val="26"/>
+              </w:rPr>
+              <w:t xml:space="preserve"> 적용했더니 Line Coverage </w:t>
+            </w:r>
+            <w:proofErr w:type="spellStart"/>
+            <w:r>
+              <w:rPr>
+                <w:rFonts w:ascii="바탕체" w:eastAsia="바탕체" w:hAnsi="바탕체" w:hint="eastAsia"/>
+                <w:b/>
+                <w:color w:val="000000" w:themeColor="text1"/>
+                <w:spacing w:val="-2"/>
+                <w:sz w:val="26"/>
+                <w:szCs w:val="26"/>
+              </w:rPr>
+              <w:t>퍼센테이지가</w:t>
+            </w:r>
+            <w:proofErr w:type="spellEnd"/>
+            <w:r>
+              <w:rPr>
+                <w:rFonts w:ascii="바탕체" w:eastAsia="바탕체" w:hAnsi="바탕체" w:hint="eastAsia"/>
+                <w:b/>
+                <w:color w:val="000000" w:themeColor="text1"/>
+                <w:spacing w:val="-2"/>
+                <w:sz w:val="26"/>
+                <w:szCs w:val="26"/>
+              </w:rPr>
+              <w:t xml:space="preserve"> 매우 낮게 나와서 깜짝 놀랐습니다. 커버리지를 높일 수 있도록 </w:t>
+            </w:r>
+            <w:proofErr w:type="spellStart"/>
+            <w:r>
+              <w:rPr>
+                <w:rFonts w:ascii="바탕체" w:eastAsia="바탕체" w:hAnsi="바탕체" w:hint="eastAsia"/>
+                <w:b/>
+                <w:color w:val="000000" w:themeColor="text1"/>
+                <w:spacing w:val="-2"/>
+                <w:sz w:val="26"/>
+                <w:szCs w:val="26"/>
+              </w:rPr>
+              <w:t>클린코드를</w:t>
+            </w:r>
+            <w:proofErr w:type="spellEnd"/>
+            <w:r>
+              <w:rPr>
+                <w:rFonts w:ascii="바탕체" w:eastAsia="바탕체" w:hAnsi="바탕체" w:hint="eastAsia"/>
+                <w:b/>
+                <w:color w:val="000000" w:themeColor="text1"/>
+                <w:spacing w:val="-2"/>
+                <w:sz w:val="26"/>
+                <w:szCs w:val="26"/>
+              </w:rPr>
+              <w:t xml:space="preserve"> 작성하는 팁(?)이 있을까요?</w:t>
+            </w:r>
+          </w:p>
+          <w:p>
+            <w:pPr>
+              <w:snapToGrid w:val="0"/>
+              <w:textAlignment w:val="bottom"/>
+              <w:rPr>
+                <w:rFonts w:ascii="바탕체" w:eastAsia="바탕체" w:hAnsi="바탕체"/>
+                <w:color w:val="000000" w:themeColor="text1"/>
+                <w:spacing w:val="-2"/>
+                <w:sz w:val="26"/>
+                <w:szCs w:val="26"/>
+              </w:rPr>
+            </w:pPr>
+            <w:r>
+              <w:rPr>
+                <w:rFonts w:ascii="바탕체" w:eastAsia="바탕체" w:hAnsi="바탕체"/>
+                <w:color w:val="000000" w:themeColor="text1"/>
+                <w:spacing w:val="-2"/>
+                <w:sz w:val="26"/>
+                <w:szCs w:val="26"/>
+              </w:rPr>
+              <w:t xml:space="preserve">- </w:t>
+            </w:r>
+            <w:r>
+              <w:rPr>
+                <w:rFonts w:ascii="바탕체" w:eastAsia="바탕체" w:hAnsi="바탕체" w:hint="eastAsia"/>
+                <w:color w:val="000000" w:themeColor="text1"/>
+                <w:spacing w:val="-2"/>
+                <w:sz w:val="26"/>
+                <w:szCs w:val="26"/>
+              </w:rPr>
+              <w:t xml:space="preserve">일단 커버리지를 </w:t>
+            </w:r>
+            <w:proofErr w:type="spellStart"/>
+            <w:r>
+              <w:rPr>
+                <w:rFonts w:ascii="바탕체" w:eastAsia="바탕체" w:hAnsi="바탕체" w:hint="eastAsia"/>
+                <w:color w:val="000000" w:themeColor="text1"/>
+                <w:spacing w:val="-2"/>
+                <w:sz w:val="26"/>
+                <w:szCs w:val="26"/>
+              </w:rPr>
+              <w:t>높인다와</w:t>
+            </w:r>
+            <w:proofErr w:type="spellEnd"/>
+            <w:r>
+              <w:rPr>
+                <w:rFonts w:ascii="바탕체" w:eastAsia="바탕체" w:hAnsi="바탕체" w:hint="eastAsia"/>
+                <w:color w:val="000000" w:themeColor="text1"/>
+                <w:spacing w:val="-2"/>
+                <w:sz w:val="26"/>
+                <w:szCs w:val="26"/>
+              </w:rPr>
+              <w:t xml:space="preserve"> </w:t>
+            </w:r>
+            <w:proofErr w:type="spellStart"/>
+            <w:r>
+              <w:rPr>
+                <w:rFonts w:ascii="바탕체" w:eastAsia="바탕체" w:hAnsi="바탕체" w:hint="eastAsia"/>
+                <w:color w:val="000000" w:themeColor="text1"/>
+                <w:spacing w:val="-2"/>
+                <w:sz w:val="26"/>
+                <w:szCs w:val="26"/>
+              </w:rPr>
+              <w:t>클린</w:t>
+            </w:r>
+            <w:proofErr w:type="spellEnd"/>
+            <w:r>
+              <w:rPr>
+                <w:rFonts w:ascii="바탕체" w:eastAsia="바탕체" w:hAnsi="바탕체" w:hint="eastAsia"/>
+                <w:color w:val="000000" w:themeColor="text1"/>
+                <w:spacing w:val="-2"/>
+                <w:sz w:val="26"/>
+                <w:szCs w:val="26"/>
+              </w:rPr>
+              <w:t xml:space="preserve"> 코드라는 표현은 맞지 않는 표현 입니다.</w:t>
+            </w:r>
+            <w:r>
+              <w:rPr>
+                <w:rFonts w:ascii="바탕체" w:eastAsia="바탕체" w:hAnsi="바탕체"/>
+                <w:color w:val="000000" w:themeColor="text1"/>
+                <w:spacing w:val="-2"/>
+                <w:sz w:val="26"/>
+                <w:szCs w:val="26"/>
+              </w:rPr>
+              <w:t xml:space="preserve"> </w:t>
+            </w:r>
+            <w:r>
+              <w:rPr>
+                <w:rFonts w:ascii="바탕체" w:eastAsia="바탕체" w:hAnsi="바탕체" w:hint="eastAsia"/>
+                <w:color w:val="000000" w:themeColor="text1"/>
+                <w:spacing w:val="-2"/>
+                <w:sz w:val="26"/>
+                <w:szCs w:val="26"/>
+              </w:rPr>
+              <w:t>커버리지를 높일 수 있도록 코드를 작성하는 팁이 있을까요?</w:t>
+            </w:r>
+            <w:r>
+              <w:rPr>
+                <w:rFonts w:ascii="바탕체" w:eastAsia="바탕체" w:hAnsi="바탕체"/>
+                <w:color w:val="000000" w:themeColor="text1"/>
+                <w:spacing w:val="-2"/>
+                <w:sz w:val="26"/>
+                <w:szCs w:val="26"/>
+              </w:rPr>
+              <w:t xml:space="preserve"> </w:t>
+            </w:r>
+            <w:proofErr w:type="spellStart"/>
+            <w:r>
+              <w:rPr>
+                <w:rFonts w:ascii="바탕체" w:eastAsia="바탕체" w:hAnsi="바탕체" w:hint="eastAsia"/>
+                <w:color w:val="000000" w:themeColor="text1"/>
+                <w:spacing w:val="-2"/>
+                <w:sz w:val="26"/>
+                <w:szCs w:val="26"/>
+              </w:rPr>
+              <w:t>라고</w:t>
+            </w:r>
+            <w:proofErr w:type="spellEnd"/>
+            <w:r>
+              <w:rPr>
+                <w:rFonts w:ascii="바탕체" w:eastAsia="바탕체" w:hAnsi="바탕체" w:hint="eastAsia"/>
+                <w:color w:val="000000" w:themeColor="text1"/>
+                <w:spacing w:val="-2"/>
+                <w:sz w:val="26"/>
+                <w:szCs w:val="26"/>
+              </w:rPr>
+              <w:t xml:space="preserve"> </w:t>
+            </w:r>
+            <w:proofErr w:type="spellStart"/>
+            <w:r>
+              <w:rPr>
+                <w:rFonts w:ascii="바탕체" w:eastAsia="바탕체" w:hAnsi="바탕체" w:hint="eastAsia"/>
+                <w:color w:val="000000" w:themeColor="text1"/>
+                <w:spacing w:val="-2"/>
+                <w:sz w:val="26"/>
+                <w:szCs w:val="26"/>
+              </w:rPr>
+              <w:t>물어봤어야</w:t>
+            </w:r>
+            <w:proofErr w:type="spellEnd"/>
+            <w:r>
+              <w:rPr>
+                <w:rFonts w:ascii="바탕체" w:eastAsia="바탕체" w:hAnsi="바탕체" w:hint="eastAsia"/>
+                <w:color w:val="000000" w:themeColor="text1"/>
+                <w:spacing w:val="-2"/>
+                <w:sz w:val="26"/>
+                <w:szCs w:val="26"/>
+              </w:rPr>
+              <w:t xml:space="preserve"> 합니다.</w:t>
+            </w:r>
+            <w:r>
+              <w:rPr>
+                <w:rFonts w:ascii="바탕체" w:eastAsia="바탕체" w:hAnsi="바탕체"/>
+                <w:color w:val="000000" w:themeColor="text1"/>
+                <w:spacing w:val="-2"/>
+                <w:sz w:val="26"/>
+                <w:szCs w:val="26"/>
+              </w:rPr>
+              <w:t xml:space="preserve"> </w:t>
+            </w:r>
+            <w:r>
+              <w:rPr>
+                <w:rFonts w:ascii="바탕체" w:eastAsia="바탕체" w:hAnsi="바탕체" w:hint="eastAsia"/>
+                <w:color w:val="000000" w:themeColor="text1"/>
+                <w:spacing w:val="-2"/>
+                <w:sz w:val="26"/>
+                <w:szCs w:val="26"/>
+              </w:rPr>
+              <w:t xml:space="preserve">면접관이라면 본인이 생각하는 </w:t>
+            </w:r>
+            <w:proofErr w:type="spellStart"/>
+            <w:r>
+              <w:rPr>
+                <w:rFonts w:ascii="바탕체" w:eastAsia="바탕체" w:hAnsi="바탕체" w:hint="eastAsia"/>
+                <w:color w:val="000000" w:themeColor="text1"/>
+                <w:spacing w:val="-2"/>
+                <w:sz w:val="26"/>
+                <w:szCs w:val="26"/>
+              </w:rPr>
+              <w:t>클린</w:t>
+            </w:r>
+            <w:proofErr w:type="spellEnd"/>
+            <w:r>
+              <w:rPr>
+                <w:rFonts w:ascii="바탕체" w:eastAsia="바탕체" w:hAnsi="바탕체" w:hint="eastAsia"/>
+                <w:color w:val="000000" w:themeColor="text1"/>
+                <w:spacing w:val="-2"/>
+                <w:sz w:val="26"/>
+                <w:szCs w:val="26"/>
+              </w:rPr>
+              <w:t xml:space="preserve"> 코드가 무엇인가요?</w:t>
+            </w:r>
+            <w:r>
+              <w:rPr>
+                <w:rFonts w:ascii="바탕체" w:eastAsia="바탕체" w:hAnsi="바탕체"/>
+                <w:color w:val="000000" w:themeColor="text1"/>
+                <w:spacing w:val="-2"/>
+                <w:sz w:val="26"/>
+                <w:szCs w:val="26"/>
+              </w:rPr>
+              <w:t xml:space="preserve"> </w:t>
+            </w:r>
+            <w:proofErr w:type="spellStart"/>
+            <w:r>
+              <w:rPr>
+                <w:rFonts w:ascii="바탕체" w:eastAsia="바탕체" w:hAnsi="바탕체" w:hint="eastAsia"/>
+                <w:color w:val="000000" w:themeColor="text1"/>
+                <w:spacing w:val="-2"/>
+                <w:sz w:val="26"/>
+                <w:szCs w:val="26"/>
+              </w:rPr>
+              <w:t>라고</w:t>
+            </w:r>
+            <w:proofErr w:type="spellEnd"/>
+            <w:r>
+              <w:rPr>
+                <w:rFonts w:ascii="바탕체" w:eastAsia="바탕체" w:hAnsi="바탕체" w:hint="eastAsia"/>
+                <w:color w:val="000000" w:themeColor="text1"/>
+                <w:spacing w:val="-2"/>
+                <w:sz w:val="26"/>
+                <w:szCs w:val="26"/>
+              </w:rPr>
+              <w:t xml:space="preserve"> </w:t>
+            </w:r>
+            <w:proofErr w:type="spellStart"/>
+            <w:r>
+              <w:rPr>
+                <w:rFonts w:ascii="바탕체" w:eastAsia="바탕체" w:hAnsi="바탕체" w:hint="eastAsia"/>
+                <w:color w:val="000000" w:themeColor="text1"/>
+                <w:spacing w:val="-2"/>
+                <w:sz w:val="26"/>
+                <w:szCs w:val="26"/>
+              </w:rPr>
+              <w:t>물어봤을거</w:t>
+            </w:r>
+            <w:proofErr w:type="spellEnd"/>
+            <w:r>
+              <w:rPr>
+                <w:rFonts w:ascii="바탕체" w:eastAsia="바탕체" w:hAnsi="바탕체" w:hint="eastAsia"/>
+                <w:color w:val="000000" w:themeColor="text1"/>
+                <w:spacing w:val="-2"/>
+                <w:sz w:val="26"/>
+                <w:szCs w:val="26"/>
+              </w:rPr>
+              <w:t xml:space="preserve"> 같아요.</w:t>
+            </w:r>
+            <w:r>
+              <w:rPr>
+                <w:rFonts w:ascii="바탕체" w:eastAsia="바탕체" w:hAnsi="바탕체"/>
+                <w:color w:val="000000" w:themeColor="text1"/>
+                <w:spacing w:val="-2"/>
+                <w:sz w:val="26"/>
+                <w:szCs w:val="26"/>
+              </w:rPr>
+              <w:t xml:space="preserve"> TDD</w:t>
+            </w:r>
+            <w:r>
+              <w:rPr>
+                <w:rFonts w:ascii="바탕체" w:eastAsia="바탕체" w:hAnsi="바탕체" w:hint="eastAsia"/>
+                <w:color w:val="000000" w:themeColor="text1"/>
+                <w:spacing w:val="-2"/>
+                <w:sz w:val="26"/>
+                <w:szCs w:val="26"/>
+              </w:rPr>
+              <w:t>를 하면 커버리지를 높일 수 있습니다.</w:t>
+            </w:r>
+            <w:r>
+              <w:rPr>
+                <w:rFonts w:ascii="바탕체" w:eastAsia="바탕체" w:hAnsi="바탕체"/>
+                <w:color w:val="000000" w:themeColor="text1"/>
+                <w:spacing w:val="-2"/>
+                <w:sz w:val="26"/>
+                <w:szCs w:val="26"/>
+              </w:rPr>
+              <w:t xml:space="preserve"> </w:t>
+            </w:r>
+            <w:r>
+              <w:rPr>
+                <w:rFonts w:ascii="바탕체" w:eastAsia="바탕체" w:hAnsi="바탕체" w:hint="eastAsia"/>
+                <w:color w:val="000000" w:themeColor="text1"/>
+                <w:spacing w:val="-2"/>
+                <w:sz w:val="26"/>
+                <w:szCs w:val="26"/>
+              </w:rPr>
+              <w:t>하지만 커버리지를 높이는 것이 목적이 되면 안됩니다.</w:t>
+            </w:r>
+            <w:r>
+              <w:rPr>
+                <w:rFonts w:ascii="바탕체" w:eastAsia="바탕체" w:hAnsi="바탕체"/>
+                <w:color w:val="000000" w:themeColor="text1"/>
+                <w:spacing w:val="-2"/>
+                <w:sz w:val="26"/>
+                <w:szCs w:val="26"/>
+              </w:rPr>
+              <w:t xml:space="preserve"> TDD</w:t>
+            </w:r>
+            <w:r>
+              <w:rPr>
+                <w:rFonts w:ascii="바탕체" w:eastAsia="바탕체" w:hAnsi="바탕체" w:hint="eastAsia"/>
+                <w:color w:val="000000" w:themeColor="text1"/>
+                <w:spacing w:val="-2"/>
+                <w:sz w:val="26"/>
+                <w:szCs w:val="26"/>
+              </w:rPr>
+              <w:t xml:space="preserve">는 요구 사항에 기반해 </w:t>
+            </w:r>
+            <w:proofErr w:type="spellStart"/>
+            <w:r>
+              <w:rPr>
+                <w:rFonts w:ascii="바탕체" w:eastAsia="바탕체" w:hAnsi="바탕체" w:hint="eastAsia"/>
+                <w:color w:val="000000" w:themeColor="text1"/>
+                <w:spacing w:val="-2"/>
+                <w:sz w:val="26"/>
+                <w:szCs w:val="26"/>
+              </w:rPr>
+              <w:t>텟그트</w:t>
+            </w:r>
+            <w:proofErr w:type="spellEnd"/>
+            <w:r>
+              <w:rPr>
+                <w:rFonts w:ascii="바탕체" w:eastAsia="바탕체" w:hAnsi="바탕체" w:hint="eastAsia"/>
+                <w:color w:val="000000" w:themeColor="text1"/>
+                <w:spacing w:val="-2"/>
+                <w:sz w:val="26"/>
+                <w:szCs w:val="26"/>
+              </w:rPr>
+              <w:t xml:space="preserve"> 코드부터 작성 후,</w:t>
+            </w:r>
+            <w:r>
+              <w:rPr>
+                <w:rFonts w:ascii="바탕체" w:eastAsia="바탕체" w:hAnsi="바탕체"/>
+                <w:color w:val="000000" w:themeColor="text1"/>
+                <w:spacing w:val="-2"/>
+                <w:sz w:val="26"/>
+                <w:szCs w:val="26"/>
+              </w:rPr>
+              <w:t xml:space="preserve"> </w:t>
+            </w:r>
+            <w:r>
+              <w:rPr>
+                <w:rFonts w:ascii="바탕체" w:eastAsia="바탕체" w:hAnsi="바탕체" w:hint="eastAsia"/>
+                <w:color w:val="000000" w:themeColor="text1"/>
+                <w:spacing w:val="-2"/>
+                <w:sz w:val="26"/>
+                <w:szCs w:val="26"/>
+              </w:rPr>
+              <w:t xml:space="preserve">테스트 </w:t>
+            </w:r>
+            <w:r>
+              <w:rPr>
+                <w:rFonts w:ascii="바탕체" w:eastAsia="바탕체" w:hAnsi="바탕체"/>
+                <w:color w:val="000000" w:themeColor="text1"/>
+                <w:spacing w:val="-2"/>
+                <w:sz w:val="26"/>
+                <w:szCs w:val="26"/>
+              </w:rPr>
+              <w:t>fail</w:t>
+            </w:r>
+            <w:r>
+              <w:rPr>
+                <w:rFonts w:ascii="바탕체" w:eastAsia="바탕체" w:hAnsi="바탕체" w:hint="eastAsia"/>
+                <w:color w:val="000000" w:themeColor="text1"/>
+                <w:spacing w:val="-2"/>
+                <w:sz w:val="26"/>
+                <w:szCs w:val="26"/>
+              </w:rPr>
+              <w:t>을 없애기 위해 코딩을 하는 것 입니다.</w:t>
+            </w:r>
+          </w:p>
+          <w:p>
+            <w:pPr>
+              <w:snapToGrid w:val="0"/>
+              <w:textAlignment w:val="bottom"/>
+              <w:rPr>
+                <w:rFonts w:ascii="바탕체" w:eastAsia="바탕체" w:hAnsi="바탕체"/>
+                <w:color w:val="000000" w:themeColor="text1"/>
+                <w:spacing w:val="-2"/>
+                <w:sz w:val="24"/>
+                <w:szCs w:val="26"/>
+              </w:rPr>
+            </w:pPr>
+          </w:p>
+          <w:p>
+            <w:pPr>
+              <w:snapToGrid w:val="0"/>
+              <w:textAlignment w:val="bottom"/>
+              <w:rPr>
+                <w:rFonts w:ascii="바탕체" w:eastAsia="바탕체" w:hAnsi="바탕체"/>
+                <w:color w:val="000000" w:themeColor="text1"/>
+                <w:spacing w:val="-2"/>
+                <w:sz w:val="24"/>
+                <w:szCs w:val="26"/>
+              </w:rPr>
+            </w:pPr>
+          </w:p>
+          <w:p>
+            <w:pPr>
+              <w:snapToGrid w:val="0"/>
+              <w:textAlignment w:val="bottom"/>
+              <w:rPr>
+                <w:b/>
+                <w:sz w:val="26"/>
+                <w:szCs w:val="26"/>
+              </w:rPr>
+            </w:pPr>
+            <w:r>
+              <w:rPr>
+                <w:rFonts w:ascii="바탕체" w:eastAsia="바탕체" w:hAnsi="바탕체" w:hint="eastAsia"/>
+                <w:b/>
+                <w:color w:val="000000" w:themeColor="text1"/>
+                <w:spacing w:val="-2"/>
+                <w:sz w:val="26"/>
+                <w:szCs w:val="26"/>
+              </w:rPr>
+              <w:t xml:space="preserve">2. </w:t>
+            </w:r>
+            <w:r>
+              <w:rPr>
+                <w:rFonts w:hint="eastAsia"/>
+                <w:b/>
+                <w:sz w:val="26"/>
+                <w:szCs w:val="26"/>
+              </w:rPr>
+              <w:t xml:space="preserve">현재 프로젝트에 대한 향후 발전 가능성이 있다면 어떤 부분으로 발전을 </w:t>
+            </w:r>
+            <w:proofErr w:type="spellStart"/>
+            <w:r>
+              <w:rPr>
+                <w:rFonts w:hint="eastAsia"/>
+                <w:b/>
+                <w:sz w:val="26"/>
+                <w:szCs w:val="26"/>
+              </w:rPr>
+              <w:t>시켜야할지</w:t>
+            </w:r>
+            <w:proofErr w:type="spellEnd"/>
+            <w:r>
+              <w:rPr>
+                <w:rFonts w:hint="eastAsia"/>
+                <w:b/>
+                <w:sz w:val="26"/>
+                <w:szCs w:val="26"/>
+              </w:rPr>
+              <w:t xml:space="preserve"> 궁금합니다</w:t>
+            </w:r>
+          </w:p>
+          <w:p>
+            <w:pPr>
+              <w:snapToGrid w:val="0"/>
+              <w:textAlignment w:val="bottom"/>
+              <w:rPr>
+                <w:rFonts w:ascii="바탕체" w:eastAsia="바탕체" w:hAnsi="바탕체"/>
+                <w:color w:val="000000" w:themeColor="text1"/>
+                <w:spacing w:val="-2"/>
+                <w:sz w:val="26"/>
+                <w:szCs w:val="26"/>
+              </w:rPr>
+            </w:pPr>
+            <w:r>
+              <w:rPr>
+                <w:rFonts w:ascii="바탕체" w:eastAsia="바탕체" w:hAnsi="바탕체" w:hint="eastAsia"/>
+                <w:color w:val="000000" w:themeColor="text1"/>
+                <w:spacing w:val="-2"/>
+                <w:sz w:val="26"/>
+                <w:szCs w:val="26"/>
+              </w:rPr>
+              <w:t xml:space="preserve">- </w:t>
+            </w:r>
+            <w:r>
+              <w:rPr>
+                <w:rFonts w:ascii="바탕체" w:eastAsia="바탕체" w:hAnsi="바탕체" w:hint="eastAsia"/>
+                <w:color w:val="000000" w:themeColor="text1"/>
+                <w:spacing w:val="-2"/>
+                <w:sz w:val="26"/>
+                <w:szCs w:val="26"/>
+              </w:rPr>
+              <w:t>테스트에는 단위테스트만 있지 않습니다.</w:t>
+            </w:r>
+            <w:r>
+              <w:rPr>
+                <w:rFonts w:ascii="바탕체" w:eastAsia="바탕체" w:hAnsi="바탕체"/>
+                <w:color w:val="000000" w:themeColor="text1"/>
+                <w:spacing w:val="-2"/>
+                <w:sz w:val="26"/>
+                <w:szCs w:val="26"/>
+              </w:rPr>
+              <w:t xml:space="preserve"> </w:t>
+            </w:r>
+            <w:r>
+              <w:rPr>
+                <w:rFonts w:ascii="바탕체" w:eastAsia="바탕체" w:hAnsi="바탕체" w:hint="eastAsia"/>
+                <w:color w:val="000000" w:themeColor="text1"/>
+                <w:spacing w:val="-2"/>
+                <w:sz w:val="26"/>
+                <w:szCs w:val="26"/>
+              </w:rPr>
+              <w:t xml:space="preserve">테스트 자동화 삼각형 (unit, </w:t>
+            </w:r>
+            <w:proofErr w:type="spellStart"/>
+            <w:r>
+              <w:rPr>
+                <w:rFonts w:ascii="바탕체" w:eastAsia="바탕체" w:hAnsi="바탕체" w:hint="eastAsia"/>
+                <w:color w:val="000000" w:themeColor="text1"/>
+                <w:spacing w:val="-2"/>
+                <w:sz w:val="26"/>
+                <w:szCs w:val="26"/>
+              </w:rPr>
+              <w:t>api</w:t>
+            </w:r>
+            <w:proofErr w:type="spellEnd"/>
+            <w:r>
+              <w:rPr>
+                <w:rFonts w:ascii="바탕체" w:eastAsia="바탕체" w:hAnsi="바탕체" w:hint="eastAsia"/>
+                <w:color w:val="000000" w:themeColor="text1"/>
+                <w:spacing w:val="-2"/>
+                <w:sz w:val="26"/>
+                <w:szCs w:val="26"/>
+              </w:rPr>
+              <w:t xml:space="preserve">, </w:t>
+            </w:r>
+            <w:proofErr w:type="spellStart"/>
+            <w:r>
+              <w:rPr>
+                <w:rFonts w:ascii="바탕체" w:eastAsia="바탕체" w:hAnsi="바탕체" w:hint="eastAsia"/>
+                <w:color w:val="000000" w:themeColor="text1"/>
+                <w:spacing w:val="-2"/>
+                <w:sz w:val="26"/>
+                <w:szCs w:val="26"/>
+              </w:rPr>
+              <w:t>gui</w:t>
+            </w:r>
+            <w:proofErr w:type="spellEnd"/>
+            <w:r>
+              <w:rPr>
+                <w:rFonts w:ascii="바탕체" w:eastAsia="바탕체" w:hAnsi="바탕체" w:hint="eastAsia"/>
+                <w:color w:val="000000" w:themeColor="text1"/>
+                <w:spacing w:val="-2"/>
+                <w:sz w:val="26"/>
+                <w:szCs w:val="26"/>
+              </w:rPr>
+              <w:t xml:space="preserve"> Test)</w:t>
+            </w:r>
+            <w:r>
+              <w:rPr>
+                <w:rFonts w:ascii="바탕체" w:eastAsia="바탕체" w:hAnsi="바탕체" w:hint="eastAsia"/>
+                <w:color w:val="000000" w:themeColor="text1"/>
+                <w:spacing w:val="-2"/>
+                <w:sz w:val="26"/>
+                <w:szCs w:val="26"/>
+              </w:rPr>
+              <w:t>으로 세 가지 테스트 종류가 있으며 이 테스트에 대한 결과를 볼 수 있는 페이지를 만들 수 있을 것 같습니다.</w:t>
+            </w:r>
+          </w:p>
+          <w:p>
+            <w:pPr>
+              <w:snapToGrid w:val="0"/>
+              <w:textAlignment w:val="bottom"/>
+              <w:rPr>
+                <w:rFonts w:ascii="바탕체" w:eastAsia="바탕체" w:hAnsi="바탕체"/>
+                <w:color w:val="000000" w:themeColor="text1"/>
+                <w:spacing w:val="-2"/>
+                <w:sz w:val="26"/>
+                <w:szCs w:val="26"/>
+              </w:rPr>
+            </w:pPr>
+            <w:r>
+              <w:rPr>
+                <w:rFonts w:ascii="바탕체" w:eastAsia="바탕체" w:hAnsi="바탕체" w:hint="eastAsia"/>
+                <w:color w:val="000000" w:themeColor="text1"/>
+                <w:spacing w:val="-2"/>
+                <w:sz w:val="26"/>
+                <w:szCs w:val="26"/>
+              </w:rPr>
+              <w:t xml:space="preserve">- </w:t>
+            </w:r>
+            <w:r>
+              <w:rPr>
+                <w:rFonts w:ascii="바탕체" w:eastAsia="바탕체" w:hAnsi="바탕체" w:hint="eastAsia"/>
+                <w:color w:val="000000" w:themeColor="text1"/>
+                <w:spacing w:val="-2"/>
+                <w:sz w:val="26"/>
+                <w:szCs w:val="26"/>
+              </w:rPr>
+              <w:t>결과를 본 다음 개발자 입장에서는 무엇을 해야 할까요?</w:t>
+            </w:r>
+          </w:p>
+          <w:p>
+            <w:pPr>
+              <w:snapToGrid w:val="0"/>
+              <w:textAlignment w:val="bottom"/>
+              <w:rPr>
+                <w:rFonts w:ascii="바탕체" w:eastAsia="바탕체" w:hAnsi="바탕체"/>
+                <w:color w:val="000000" w:themeColor="text1"/>
+                <w:spacing w:val="-2"/>
+                <w:sz w:val="26"/>
+                <w:szCs w:val="26"/>
+              </w:rPr>
+            </w:pPr>
+            <w:r>
+              <w:rPr>
+                <w:rFonts w:ascii="바탕체" w:eastAsia="바탕체" w:hAnsi="바탕체" w:hint="eastAsia"/>
+                <w:color w:val="000000" w:themeColor="text1"/>
+                <w:spacing w:val="-2"/>
+                <w:sz w:val="26"/>
+                <w:szCs w:val="26"/>
+              </w:rPr>
+              <w:t xml:space="preserve">Fail이 있으면 조치를 해야 될 </w:t>
+            </w:r>
+            <w:r>
+              <w:rPr>
+                <w:rFonts w:ascii="바탕체" w:eastAsia="바탕체" w:hAnsi="바탕체" w:hint="eastAsia"/>
+                <w:color w:val="000000" w:themeColor="text1"/>
+                <w:spacing w:val="-2"/>
+                <w:sz w:val="26"/>
+                <w:szCs w:val="26"/>
+              </w:rPr>
+              <w:t>것입니다</w:t>
+            </w:r>
+            <w:r>
+              <w:rPr>
+                <w:rFonts w:ascii="바탕체" w:eastAsia="바탕체" w:hAnsi="바탕체" w:hint="eastAsia"/>
+                <w:color w:val="000000" w:themeColor="text1"/>
+                <w:spacing w:val="-2"/>
+                <w:sz w:val="26"/>
+                <w:szCs w:val="26"/>
+              </w:rPr>
+              <w:t>.</w:t>
+            </w:r>
+          </w:p>
+          <w:p>
+            <w:pPr>
+              <w:snapToGrid w:val="0"/>
+              <w:textAlignment w:val="bottom"/>
+              <w:rPr>
+                <w:rFonts w:ascii="바탕체" w:eastAsia="바탕체" w:hAnsi="바탕체"/>
+                <w:color w:val="000000" w:themeColor="text1"/>
+                <w:spacing w:val="-2"/>
+                <w:sz w:val="26"/>
+                <w:szCs w:val="26"/>
+              </w:rPr>
+            </w:pPr>
+            <w:r>
+              <w:rPr>
+                <w:rFonts w:ascii="바탕체" w:eastAsia="바탕체" w:hAnsi="바탕체" w:hint="eastAsia"/>
+                <w:color w:val="000000" w:themeColor="text1"/>
+                <w:spacing w:val="-2"/>
+                <w:sz w:val="26"/>
+                <w:szCs w:val="26"/>
+              </w:rPr>
+              <w:t>결함 관리 프로세스, 결함 등록 (자동으로 이슈 관리 시스템으로 연결</w:t>
+            </w:r>
+            <w:r>
+              <w:rPr>
+                <w:rFonts w:ascii="바탕체" w:eastAsia="바탕체" w:hAnsi="바탕체" w:hint="eastAsia"/>
+                <w:color w:val="000000" w:themeColor="text1"/>
+                <w:spacing w:val="-2"/>
+                <w:sz w:val="26"/>
+                <w:szCs w:val="26"/>
+              </w:rPr>
+              <w:t>)</w:t>
+            </w:r>
+          </w:p>
+          <w:p>
+            <w:pPr>
+              <w:snapToGrid w:val="0"/>
+              <w:textAlignment w:val="bottom"/>
+              <w:rPr>
+                <w:rFonts w:ascii="바탕체" w:eastAsia="바탕체" w:hAnsi="바탕체"/>
+                <w:color w:val="000000" w:themeColor="text1"/>
+                <w:spacing w:val="-2"/>
+                <w:sz w:val="26"/>
+                <w:szCs w:val="26"/>
+              </w:rPr>
+            </w:pPr>
+            <w:r>
+              <w:rPr>
+                <w:rFonts w:ascii="바탕체" w:eastAsia="바탕체" w:hAnsi="바탕체"/>
+                <w:color w:val="000000" w:themeColor="text1"/>
+                <w:spacing w:val="-2"/>
+                <w:sz w:val="26"/>
+                <w:szCs w:val="26"/>
+              </w:rPr>
+              <w:t xml:space="preserve">- </w:t>
+            </w:r>
+            <w:r>
+              <w:rPr>
+                <w:rFonts w:ascii="바탕체" w:eastAsia="바탕체" w:hAnsi="바탕체" w:hint="eastAsia"/>
+                <w:color w:val="000000" w:themeColor="text1"/>
+                <w:spacing w:val="-2"/>
+                <w:sz w:val="26"/>
+                <w:szCs w:val="26"/>
+              </w:rPr>
+              <w:t>다른 툴과의 연동을 하는 것이 범위를 확장 시킬 수 있는 방법이 될 수 있습니다.</w:t>
+            </w:r>
+          </w:p>
+          <w:p>
+            <w:pPr>
+              <w:snapToGrid w:val="0"/>
+              <w:textAlignment w:val="bottom"/>
+              <w:rPr>
+                <w:rFonts w:ascii="바탕체" w:eastAsia="바탕체" w:hAnsi="바탕체"/>
+                <w:color w:val="000000" w:themeColor="text1"/>
+                <w:spacing w:val="-2"/>
+                <w:sz w:val="26"/>
+                <w:szCs w:val="26"/>
+              </w:rPr>
+            </w:pPr>
+          </w:p>
+          <w:p>
+            <w:pPr>
+              <w:snapToGrid w:val="0"/>
+              <w:textAlignment w:val="bottom"/>
+              <w:rPr>
+                <w:rFonts w:ascii="바탕체" w:eastAsia="바탕체" w:hAnsi="바탕체"/>
+                <w:color w:val="000000" w:themeColor="text1"/>
+                <w:spacing w:val="-2"/>
+                <w:sz w:val="26"/>
+                <w:szCs w:val="26"/>
+              </w:rPr>
+            </w:pPr>
+          </w:p>
+          <w:p>
+            <w:pPr>
+              <w:snapToGrid w:val="0"/>
+              <w:textAlignment w:val="bottom"/>
+              <w:rPr>
+                <w:rFonts w:ascii="바탕체" w:eastAsia="바탕체" w:hAnsi="바탕체"/>
+                <w:b/>
+                <w:color w:val="000000" w:themeColor="text1"/>
+                <w:spacing w:val="-2"/>
+                <w:sz w:val="26"/>
+                <w:szCs w:val="26"/>
+              </w:rPr>
+            </w:pPr>
+            <w:r>
+              <w:rPr>
+                <w:rFonts w:ascii="바탕체" w:eastAsia="바탕체" w:hAnsi="바탕체"/>
+                <w:b/>
+                <w:color w:val="000000" w:themeColor="text1"/>
+                <w:spacing w:val="-2"/>
+                <w:sz w:val="26"/>
+                <w:szCs w:val="26"/>
+              </w:rPr>
+              <w:t xml:space="preserve">3. </w:t>
+            </w:r>
+            <w:r>
+              <w:rPr>
+                <w:rFonts w:ascii="바탕체" w:eastAsia="바탕체" w:hAnsi="바탕체" w:hint="eastAsia"/>
+                <w:b/>
+                <w:color w:val="000000" w:themeColor="text1"/>
+                <w:spacing w:val="-2"/>
+                <w:sz w:val="26"/>
+                <w:szCs w:val="26"/>
+              </w:rPr>
+              <w:t>현업의 프로젝트 추가 및 관리는 담당 부서에 속해있는 사람 아무나 수행할 수 있나요??</w:t>
+            </w:r>
+          </w:p>
+          <w:p>
+            <w:pPr>
+              <w:snapToGrid w:val="0"/>
+              <w:textAlignment w:val="bottom"/>
+              <w:rPr>
+                <w:rFonts w:ascii="바탕체" w:eastAsia="바탕체" w:hAnsi="바탕체"/>
+                <w:color w:val="000000" w:themeColor="text1"/>
+                <w:spacing w:val="-2"/>
+                <w:sz w:val="26"/>
+                <w:szCs w:val="26"/>
+              </w:rPr>
+            </w:pPr>
+            <w:r>
+              <w:rPr>
+                <w:rFonts w:ascii="바탕체" w:eastAsia="바탕체" w:hAnsi="바탕체" w:hint="eastAsia"/>
+                <w:color w:val="000000" w:themeColor="text1"/>
+                <w:spacing w:val="-2"/>
+                <w:sz w:val="26"/>
+                <w:szCs w:val="26"/>
+              </w:rPr>
+              <w:t xml:space="preserve">- </w:t>
+            </w:r>
+            <w:r>
+              <w:rPr>
+                <w:rFonts w:ascii="바탕체" w:eastAsia="바탕체" w:hAnsi="바탕체" w:hint="eastAsia"/>
+                <w:color w:val="000000" w:themeColor="text1"/>
+                <w:spacing w:val="-2"/>
+                <w:sz w:val="26"/>
+                <w:szCs w:val="26"/>
+              </w:rPr>
+              <w:t xml:space="preserve">어떤 질문이든 질문이 </w:t>
+            </w:r>
+            <w:proofErr w:type="spellStart"/>
+            <w:r>
+              <w:rPr>
+                <w:rFonts w:ascii="바탕체" w:eastAsia="바탕체" w:hAnsi="바탕체" w:hint="eastAsia"/>
+                <w:color w:val="000000" w:themeColor="text1"/>
+                <w:spacing w:val="-2"/>
+                <w:sz w:val="26"/>
+                <w:szCs w:val="26"/>
+              </w:rPr>
+              <w:t>명확해야한다</w:t>
+            </w:r>
+            <w:proofErr w:type="spellEnd"/>
+            <w:r>
+              <w:rPr>
+                <w:rFonts w:ascii="바탕체" w:eastAsia="바탕체" w:hAnsi="바탕체" w:hint="eastAsia"/>
+                <w:color w:val="000000" w:themeColor="text1"/>
+                <w:spacing w:val="-2"/>
+                <w:sz w:val="26"/>
+                <w:szCs w:val="26"/>
+              </w:rPr>
+              <w:t>. 내가 진짜 궁금한 것을 정리해서 물어봐야 한다.</w:t>
+            </w:r>
+          </w:p>
+          <w:p>
+            <w:pPr>
+              <w:snapToGrid w:val="0"/>
+              <w:textAlignment w:val="bottom"/>
+              <w:rPr>
+                <w:rFonts w:ascii="바탕체" w:eastAsia="바탕체" w:hAnsi="바탕체"/>
+                <w:color w:val="000000" w:themeColor="text1"/>
+                <w:spacing w:val="-2"/>
+                <w:sz w:val="26"/>
+                <w:szCs w:val="26"/>
+              </w:rPr>
+            </w:pPr>
+            <w:r>
+              <w:rPr>
+                <w:rFonts w:ascii="바탕체" w:eastAsia="바탕체" w:hAnsi="바탕체" w:hint="eastAsia"/>
+                <w:color w:val="000000" w:themeColor="text1"/>
+                <w:spacing w:val="-2"/>
+                <w:sz w:val="26"/>
+                <w:szCs w:val="26"/>
+              </w:rPr>
+              <w:t>(TMI를 개발하는 부서)</w:t>
+            </w:r>
+          </w:p>
+          <w:p>
+            <w:pPr>
+              <w:snapToGrid w:val="0"/>
+              <w:textAlignment w:val="bottom"/>
+              <w:rPr>
+                <w:rFonts w:ascii="바탕체" w:eastAsia="바탕체" w:hAnsi="바탕체"/>
+                <w:color w:val="000000" w:themeColor="text1"/>
+                <w:spacing w:val="-2"/>
+                <w:sz w:val="26"/>
+                <w:szCs w:val="26"/>
+              </w:rPr>
+            </w:pPr>
+            <w:r>
+              <w:rPr>
+                <w:rFonts w:ascii="바탕체" w:eastAsia="바탕체" w:hAnsi="바탕체"/>
+                <w:color w:val="000000" w:themeColor="text1"/>
+                <w:spacing w:val="-2"/>
+                <w:sz w:val="26"/>
+                <w:szCs w:val="26"/>
+              </w:rPr>
+              <w:t xml:space="preserve">- </w:t>
+            </w:r>
+            <w:r>
+              <w:rPr>
+                <w:rFonts w:ascii="바탕체" w:eastAsia="바탕체" w:hAnsi="바탕체" w:hint="eastAsia"/>
+                <w:color w:val="000000" w:themeColor="text1"/>
+                <w:spacing w:val="-2"/>
+                <w:sz w:val="26"/>
+                <w:szCs w:val="26"/>
+              </w:rPr>
+              <w:t>개발자 누구나 관리가 가능하며 테스트 프로젝트를 많이 만들어도 괜찮습니다.</w:t>
+            </w:r>
+          </w:p>
+          <w:p>
+            <w:pPr>
+              <w:snapToGrid w:val="0"/>
+              <w:textAlignment w:val="bottom"/>
+              <w:rPr>
+                <w:rFonts w:ascii="바탕체" w:eastAsia="바탕체" w:hAnsi="바탕체"/>
+                <w:b/>
+                <w:color w:val="000000" w:themeColor="text1"/>
+                <w:spacing w:val="-2"/>
+                <w:sz w:val="26"/>
+                <w:szCs w:val="26"/>
+              </w:rPr>
+            </w:pPr>
+          </w:p>
+          <w:p>
+            <w:pPr>
+              <w:snapToGrid w:val="0"/>
+              <w:textAlignment w:val="bottom"/>
+              <w:rPr>
+                <w:rFonts w:ascii="바탕체" w:eastAsia="바탕체" w:hAnsi="바탕체"/>
+                <w:b/>
+                <w:color w:val="000000" w:themeColor="text1"/>
+                <w:spacing w:val="-2"/>
+                <w:sz w:val="26"/>
+                <w:szCs w:val="26"/>
+              </w:rPr>
+            </w:pPr>
+            <w:r>
+              <w:rPr>
+                <w:rFonts w:ascii="바탕체" w:eastAsia="바탕체" w:hAnsi="바탕체"/>
+                <w:b/>
+                <w:color w:val="000000" w:themeColor="text1"/>
+                <w:spacing w:val="-2"/>
+                <w:sz w:val="26"/>
+                <w:szCs w:val="26"/>
+              </w:rPr>
+              <w:t xml:space="preserve">4. </w:t>
+            </w:r>
+            <w:proofErr w:type="spellStart"/>
+            <w:r>
+              <w:rPr>
+                <w:rFonts w:ascii="바탕체" w:eastAsia="바탕체" w:hAnsi="바탕체" w:hint="eastAsia"/>
+                <w:b/>
+                <w:color w:val="000000" w:themeColor="text1"/>
+                <w:spacing w:val="-2"/>
+                <w:sz w:val="26"/>
+                <w:szCs w:val="26"/>
+              </w:rPr>
+              <w:t>면접관을</w:t>
+            </w:r>
+            <w:proofErr w:type="spellEnd"/>
+            <w:r>
+              <w:rPr>
+                <w:rFonts w:ascii="바탕체" w:eastAsia="바탕체" w:hAnsi="바탕체" w:hint="eastAsia"/>
+                <w:b/>
+                <w:color w:val="000000" w:themeColor="text1"/>
+                <w:spacing w:val="-2"/>
+                <w:sz w:val="26"/>
+                <w:szCs w:val="26"/>
+              </w:rPr>
+              <w:t xml:space="preserve"> 하셨을 때 </w:t>
+            </w:r>
+            <w:proofErr w:type="spellStart"/>
+            <w:r>
+              <w:rPr>
+                <w:rFonts w:ascii="바탕체" w:eastAsia="바탕체" w:hAnsi="바탕체" w:hint="eastAsia"/>
+                <w:b/>
+                <w:color w:val="000000" w:themeColor="text1"/>
+                <w:spacing w:val="-2"/>
+                <w:sz w:val="26"/>
+                <w:szCs w:val="26"/>
+              </w:rPr>
+              <w:t>면접자에게</w:t>
+            </w:r>
+            <w:proofErr w:type="spellEnd"/>
+            <w:r>
+              <w:rPr>
+                <w:rFonts w:ascii="바탕체" w:eastAsia="바탕체" w:hAnsi="바탕체" w:hint="eastAsia"/>
+                <w:b/>
+                <w:color w:val="000000" w:themeColor="text1"/>
+                <w:spacing w:val="-2"/>
+                <w:sz w:val="26"/>
+                <w:szCs w:val="26"/>
+              </w:rPr>
+              <w:t xml:space="preserve"> 항상 하는 질문이 있으신가요?? 바라는 답변은 무엇인가요??</w:t>
+            </w:r>
+          </w:p>
+          <w:p>
+            <w:pPr>
+              <w:snapToGrid w:val="0"/>
+              <w:textAlignment w:val="bottom"/>
+              <w:rPr>
+                <w:rFonts w:ascii="바탕체" w:eastAsia="바탕체" w:hAnsi="바탕체"/>
+                <w:color w:val="000000" w:themeColor="text1"/>
+                <w:spacing w:val="-2"/>
+                <w:sz w:val="26"/>
+                <w:szCs w:val="26"/>
+              </w:rPr>
+            </w:pPr>
+            <w:r>
+              <w:rPr>
+                <w:rFonts w:ascii="바탕체" w:eastAsia="바탕체" w:hAnsi="바탕체"/>
+                <w:color w:val="000000" w:themeColor="text1"/>
+                <w:spacing w:val="-2"/>
+                <w:sz w:val="26"/>
+                <w:szCs w:val="26"/>
+              </w:rPr>
+              <w:t xml:space="preserve">- </w:t>
+            </w:r>
+            <w:r>
+              <w:rPr>
+                <w:rFonts w:ascii="바탕체" w:eastAsia="바탕체" w:hAnsi="바탕체" w:hint="eastAsia"/>
+                <w:color w:val="000000" w:themeColor="text1"/>
+                <w:spacing w:val="-2"/>
+                <w:sz w:val="26"/>
+                <w:szCs w:val="26"/>
+              </w:rPr>
+              <w:t>인성, 기술</w:t>
+            </w:r>
+          </w:p>
+          <w:p>
+            <w:pPr>
+              <w:snapToGrid w:val="0"/>
+              <w:textAlignment w:val="bottom"/>
+              <w:rPr>
+                <w:rFonts w:ascii="바탕체" w:eastAsia="바탕체" w:hAnsi="바탕체"/>
+                <w:color w:val="000000" w:themeColor="text1"/>
+                <w:spacing w:val="-2"/>
+                <w:sz w:val="26"/>
+                <w:szCs w:val="26"/>
+              </w:rPr>
+            </w:pPr>
+            <w:r>
+              <w:rPr>
+                <w:rFonts w:ascii="바탕체" w:eastAsia="바탕체" w:hAnsi="바탕체" w:hint="eastAsia"/>
+                <w:color w:val="000000" w:themeColor="text1"/>
+                <w:spacing w:val="-2"/>
+                <w:sz w:val="26"/>
+                <w:szCs w:val="26"/>
+              </w:rPr>
+              <w:t>기술 면접, 항상 하는 질문은 없</w:t>
+            </w:r>
+            <w:r>
+              <w:rPr>
+                <w:rFonts w:ascii="바탕체" w:eastAsia="바탕체" w:hAnsi="바탕체" w:hint="eastAsia"/>
+                <w:color w:val="000000" w:themeColor="text1"/>
+                <w:spacing w:val="-2"/>
+                <w:sz w:val="26"/>
+                <w:szCs w:val="26"/>
+              </w:rPr>
+              <w:t>습니</w:t>
+            </w:r>
+            <w:r>
+              <w:rPr>
+                <w:rFonts w:ascii="바탕체" w:eastAsia="바탕체" w:hAnsi="바탕체" w:hint="eastAsia"/>
+                <w:color w:val="000000" w:themeColor="text1"/>
+                <w:spacing w:val="-2"/>
+                <w:sz w:val="26"/>
+                <w:szCs w:val="26"/>
+              </w:rPr>
+              <w:t xml:space="preserve">다. 개인의 </w:t>
+            </w:r>
+            <w:proofErr w:type="spellStart"/>
+            <w:r>
+              <w:rPr>
+                <w:rFonts w:ascii="바탕체" w:eastAsia="바탕체" w:hAnsi="바탕체" w:hint="eastAsia"/>
+                <w:color w:val="000000" w:themeColor="text1"/>
+                <w:spacing w:val="-2"/>
+                <w:sz w:val="26"/>
+                <w:szCs w:val="26"/>
+              </w:rPr>
+              <w:t>이력사항</w:t>
+            </w:r>
+            <w:proofErr w:type="spellEnd"/>
+            <w:r>
+              <w:rPr>
+                <w:rFonts w:ascii="바탕체" w:eastAsia="바탕체" w:hAnsi="바탕체" w:hint="eastAsia"/>
+                <w:color w:val="000000" w:themeColor="text1"/>
+                <w:spacing w:val="-2"/>
+                <w:sz w:val="26"/>
+                <w:szCs w:val="26"/>
+              </w:rPr>
+              <w:t xml:space="preserve"> </w:t>
+            </w:r>
+            <w:r>
+              <w:rPr>
+                <w:rFonts w:ascii="바탕체" w:eastAsia="바탕체" w:hAnsi="바탕체" w:hint="eastAsia"/>
+                <w:color w:val="000000" w:themeColor="text1"/>
+                <w:spacing w:val="-2"/>
+                <w:sz w:val="26"/>
+                <w:szCs w:val="26"/>
+              </w:rPr>
+              <w:t>내용에서 질문을 했</w:t>
+            </w:r>
+            <w:r>
+              <w:rPr>
+                <w:rFonts w:ascii="바탕체" w:eastAsia="바탕체" w:hAnsi="바탕체" w:hint="eastAsia"/>
+                <w:color w:val="000000" w:themeColor="text1"/>
+                <w:spacing w:val="-2"/>
+                <w:sz w:val="26"/>
+                <w:szCs w:val="26"/>
+              </w:rPr>
+              <w:lastRenderedPageBreak/>
+              <w:t>었</w:t>
+            </w:r>
+            <w:r>
+              <w:rPr>
+                <w:rFonts w:ascii="바탕체" w:eastAsia="바탕체" w:hAnsi="바탕체" w:hint="eastAsia"/>
+                <w:color w:val="000000" w:themeColor="text1"/>
+                <w:spacing w:val="-2"/>
+                <w:sz w:val="26"/>
+                <w:szCs w:val="26"/>
+              </w:rPr>
+              <w:t>습니</w:t>
+            </w:r>
+            <w:r>
+              <w:rPr>
+                <w:rFonts w:ascii="바탕체" w:eastAsia="바탕체" w:hAnsi="바탕체" w:hint="eastAsia"/>
+                <w:color w:val="000000" w:themeColor="text1"/>
+                <w:spacing w:val="-2"/>
+                <w:sz w:val="26"/>
+                <w:szCs w:val="26"/>
+              </w:rPr>
+              <w:t xml:space="preserve">다. 질문에 대한 답변에 한 depth를 더 내려서 </w:t>
+            </w:r>
+            <w:r>
+              <w:rPr>
+                <w:rFonts w:ascii="바탕체" w:eastAsia="바탕체" w:hAnsi="바탕체" w:hint="eastAsia"/>
+                <w:color w:val="000000" w:themeColor="text1"/>
+                <w:spacing w:val="-2"/>
+                <w:sz w:val="26"/>
+                <w:szCs w:val="26"/>
+              </w:rPr>
+              <w:t>물어봅니</w:t>
+            </w:r>
+            <w:r>
+              <w:rPr>
+                <w:rFonts w:ascii="바탕체" w:eastAsia="바탕체" w:hAnsi="바탕체" w:hint="eastAsia"/>
+                <w:color w:val="000000" w:themeColor="text1"/>
+                <w:spacing w:val="-2"/>
+                <w:sz w:val="26"/>
+                <w:szCs w:val="26"/>
+              </w:rPr>
+              <w:t>다.</w:t>
+            </w:r>
+          </w:p>
+          <w:p>
+            <w:pPr>
+              <w:snapToGrid w:val="0"/>
+              <w:textAlignment w:val="bottom"/>
+              <w:rPr>
+                <w:rFonts w:ascii="바탕체" w:eastAsia="바탕체" w:hAnsi="바탕체"/>
+                <w:color w:val="000000" w:themeColor="text1"/>
+                <w:spacing w:val="-2"/>
+                <w:sz w:val="26"/>
+                <w:szCs w:val="26"/>
+              </w:rPr>
+            </w:pPr>
+            <w:r>
+              <w:rPr>
+                <w:rFonts w:ascii="바탕체" w:eastAsia="바탕체" w:hAnsi="바탕체" w:hint="eastAsia"/>
+                <w:color w:val="000000" w:themeColor="text1"/>
+                <w:spacing w:val="-2"/>
+                <w:sz w:val="26"/>
+                <w:szCs w:val="26"/>
+              </w:rPr>
+              <w:t>A 오픈소스를 (관심이 있습니다)써봤습니다.</w:t>
+            </w:r>
+          </w:p>
+          <w:p>
+            <w:pPr>
+              <w:snapToGrid w:val="0"/>
+              <w:textAlignment w:val="bottom"/>
+              <w:rPr>
+                <w:rFonts w:ascii="바탕체" w:eastAsia="바탕체" w:hAnsi="바탕체"/>
+                <w:color w:val="000000" w:themeColor="text1"/>
+                <w:spacing w:val="-2"/>
+                <w:sz w:val="26"/>
+                <w:szCs w:val="26"/>
+              </w:rPr>
+            </w:pPr>
+            <w:r>
+              <w:rPr>
+                <w:rFonts w:ascii="바탕체" w:eastAsia="바탕체" w:hAnsi="바탕체" w:hint="eastAsia"/>
+                <w:color w:val="000000" w:themeColor="text1"/>
+                <w:spacing w:val="-2"/>
+                <w:sz w:val="26"/>
+                <w:szCs w:val="26"/>
+              </w:rPr>
+              <w:t xml:space="preserve">B 어떤 오픈소스를 </w:t>
+            </w:r>
+            <w:proofErr w:type="spellStart"/>
+            <w:proofErr w:type="gramStart"/>
+            <w:r>
+              <w:rPr>
+                <w:rFonts w:ascii="바탕체" w:eastAsia="바탕체" w:hAnsi="바탕체" w:hint="eastAsia"/>
+                <w:color w:val="000000" w:themeColor="text1"/>
+                <w:spacing w:val="-2"/>
+                <w:sz w:val="26"/>
+                <w:szCs w:val="26"/>
+              </w:rPr>
+              <w:t>써봤나요</w:t>
+            </w:r>
+            <w:proofErr w:type="spellEnd"/>
+            <w:r>
+              <w:rPr>
+                <w:rFonts w:ascii="바탕체" w:eastAsia="바탕체" w:hAnsi="바탕체" w:hint="eastAsia"/>
+                <w:color w:val="000000" w:themeColor="text1"/>
+                <w:spacing w:val="-2"/>
+                <w:sz w:val="26"/>
+                <w:szCs w:val="26"/>
+              </w:rPr>
+              <w:t>.</w:t>
+            </w:r>
+            <w:proofErr w:type="gramEnd"/>
+          </w:p>
+          <w:p>
+            <w:pPr>
+              <w:snapToGrid w:val="0"/>
+              <w:textAlignment w:val="bottom"/>
+              <w:rPr>
+                <w:rFonts w:ascii="바탕체" w:eastAsia="바탕체" w:hAnsi="바탕체"/>
+                <w:color w:val="000000" w:themeColor="text1"/>
+                <w:spacing w:val="-2"/>
+                <w:sz w:val="26"/>
+                <w:szCs w:val="26"/>
+              </w:rPr>
+            </w:pPr>
+            <w:proofErr w:type="gramStart"/>
+            <w:r>
+              <w:rPr>
+                <w:rFonts w:ascii="바탕체" w:eastAsia="바탕체" w:hAnsi="바탕체"/>
+                <w:color w:val="000000" w:themeColor="text1"/>
+                <w:spacing w:val="-2"/>
+                <w:sz w:val="26"/>
+                <w:szCs w:val="26"/>
+              </w:rPr>
+              <w:t>A .....</w:t>
+            </w:r>
+            <w:proofErr w:type="gramEnd"/>
+          </w:p>
+          <w:p>
+            <w:pPr>
+              <w:snapToGrid w:val="0"/>
+              <w:textAlignment w:val="bottom"/>
+              <w:rPr>
+                <w:rFonts w:ascii="바탕체" w:eastAsia="바탕체" w:hAnsi="바탕체"/>
+                <w:color w:val="000000" w:themeColor="text1"/>
+                <w:spacing w:val="-2"/>
+                <w:sz w:val="26"/>
+                <w:szCs w:val="26"/>
+              </w:rPr>
+            </w:pPr>
+          </w:p>
+          <w:p>
+            <w:pPr>
+              <w:snapToGrid w:val="0"/>
+              <w:textAlignment w:val="bottom"/>
+              <w:rPr>
+                <w:rFonts w:ascii="바탕체" w:eastAsia="바탕체" w:hAnsi="바탕체"/>
+                <w:color w:val="000000" w:themeColor="text1"/>
+                <w:spacing w:val="-2"/>
+                <w:sz w:val="26"/>
+                <w:szCs w:val="26"/>
+              </w:rPr>
+            </w:pPr>
+            <w:r>
+              <w:rPr>
+                <w:rFonts w:ascii="바탕체" w:eastAsia="바탕체" w:hAnsi="바탕체" w:hint="eastAsia"/>
+                <w:color w:val="000000" w:themeColor="text1"/>
+                <w:spacing w:val="-2"/>
+                <w:sz w:val="26"/>
+                <w:szCs w:val="26"/>
+              </w:rPr>
+              <w:t xml:space="preserve">자기소개서가 됬건 이력이 됬건, 없는 것을 적으면 당연히 안되지만, </w:t>
+            </w:r>
+            <w:proofErr w:type="spellStart"/>
+            <w:r>
+              <w:rPr>
+                <w:rFonts w:ascii="바탕체" w:eastAsia="바탕체" w:hAnsi="바탕체" w:hint="eastAsia"/>
+                <w:color w:val="000000" w:themeColor="text1"/>
+                <w:spacing w:val="-2"/>
+                <w:sz w:val="26"/>
+                <w:szCs w:val="26"/>
+              </w:rPr>
+              <w:t>한레벨</w:t>
+            </w:r>
+            <w:proofErr w:type="spellEnd"/>
+            <w:r>
+              <w:rPr>
+                <w:rFonts w:ascii="바탕체" w:eastAsia="바탕체" w:hAnsi="바탕체" w:hint="eastAsia"/>
+                <w:color w:val="000000" w:themeColor="text1"/>
+                <w:spacing w:val="-2"/>
+                <w:sz w:val="26"/>
+                <w:szCs w:val="26"/>
+              </w:rPr>
+              <w:t xml:space="preserve"> 더 깊이 생각해서 </w:t>
+            </w:r>
+            <w:r>
+              <w:rPr>
+                <w:rFonts w:ascii="바탕체" w:eastAsia="바탕체" w:hAnsi="바탕체" w:hint="eastAsia"/>
+                <w:color w:val="000000" w:themeColor="text1"/>
+                <w:spacing w:val="-2"/>
+                <w:sz w:val="26"/>
+                <w:szCs w:val="26"/>
+              </w:rPr>
+              <w:t>준비해야합니다.</w:t>
+            </w:r>
+          </w:p>
+          <w:p>
+            <w:pPr>
+              <w:snapToGrid w:val="0"/>
+              <w:textAlignment w:val="bottom"/>
+              <w:rPr>
+                <w:rFonts w:ascii="바탕체" w:eastAsia="바탕체" w:hAnsi="바탕체"/>
+                <w:color w:val="000000" w:themeColor="text1"/>
+                <w:spacing w:val="-2"/>
+                <w:sz w:val="26"/>
+                <w:szCs w:val="26"/>
+              </w:rPr>
+            </w:pPr>
+          </w:p>
+          <w:p>
+            <w:pPr>
+              <w:snapToGrid w:val="0"/>
+              <w:textAlignment w:val="bottom"/>
+              <w:rPr>
+                <w:rFonts w:ascii="바탕체" w:eastAsia="바탕체" w:hAnsi="바탕체"/>
+                <w:color w:val="000000" w:themeColor="text1"/>
+                <w:spacing w:val="-2"/>
+                <w:sz w:val="26"/>
+                <w:szCs w:val="26"/>
+              </w:rPr>
+            </w:pPr>
+            <w:r>
+              <w:rPr>
+                <w:rFonts w:ascii="바탕체" w:eastAsia="바탕체" w:hAnsi="바탕체" w:hint="eastAsia"/>
+                <w:color w:val="000000" w:themeColor="text1"/>
+                <w:spacing w:val="-2"/>
+                <w:sz w:val="26"/>
+                <w:szCs w:val="26"/>
+              </w:rPr>
+              <w:t xml:space="preserve">대구 놀이공원의 안내 앱을 만들어서 상을 받았다고 </w:t>
+            </w:r>
+            <w:r>
+              <w:rPr>
+                <w:rFonts w:ascii="바탕체" w:eastAsia="바탕체" w:hAnsi="바탕체" w:hint="eastAsia"/>
+                <w:color w:val="000000" w:themeColor="text1"/>
+                <w:spacing w:val="-2"/>
+                <w:sz w:val="26"/>
+                <w:szCs w:val="26"/>
+              </w:rPr>
+              <w:t>합니</w:t>
+            </w:r>
+            <w:r>
+              <w:rPr>
+                <w:rFonts w:ascii="바탕체" w:eastAsia="바탕체" w:hAnsi="바탕체" w:hint="eastAsia"/>
+                <w:color w:val="000000" w:themeColor="text1"/>
+                <w:spacing w:val="-2"/>
+                <w:sz w:val="26"/>
+                <w:szCs w:val="26"/>
+              </w:rPr>
+              <w:t>다.</w:t>
+            </w:r>
+          </w:p>
+          <w:p>
+            <w:pPr>
+              <w:snapToGrid w:val="0"/>
+              <w:textAlignment w:val="bottom"/>
+              <w:rPr>
+                <w:rFonts w:ascii="바탕체" w:eastAsia="바탕체" w:hAnsi="바탕체"/>
+                <w:color w:val="000000" w:themeColor="text1"/>
+                <w:spacing w:val="-2"/>
+                <w:sz w:val="26"/>
+                <w:szCs w:val="26"/>
+              </w:rPr>
+            </w:pPr>
+            <w:r>
+              <w:rPr>
+                <w:rFonts w:ascii="바탕체" w:eastAsia="바탕체" w:hAnsi="바탕체" w:hint="eastAsia"/>
+                <w:color w:val="000000" w:themeColor="text1"/>
+                <w:spacing w:val="-2"/>
+                <w:sz w:val="26"/>
+                <w:szCs w:val="26"/>
+              </w:rPr>
+              <w:t xml:space="preserve">A 데이터는 어떻게 </w:t>
+            </w:r>
+            <w:proofErr w:type="spellStart"/>
+            <w:r>
+              <w:rPr>
+                <w:rFonts w:ascii="바탕체" w:eastAsia="바탕체" w:hAnsi="바탕체" w:hint="eastAsia"/>
+                <w:color w:val="000000" w:themeColor="text1"/>
+                <w:spacing w:val="-2"/>
+                <w:sz w:val="26"/>
+                <w:szCs w:val="26"/>
+              </w:rPr>
+              <w:t>가져왔나요</w:t>
+            </w:r>
+            <w:proofErr w:type="spellEnd"/>
+            <w:r>
+              <w:rPr>
+                <w:rFonts w:ascii="바탕체" w:eastAsia="바탕체" w:hAnsi="바탕체" w:hint="eastAsia"/>
+                <w:color w:val="000000" w:themeColor="text1"/>
+                <w:spacing w:val="-2"/>
+                <w:sz w:val="26"/>
+                <w:szCs w:val="26"/>
+              </w:rPr>
+              <w:t>?</w:t>
+            </w:r>
+          </w:p>
+          <w:p>
+            <w:pPr>
+              <w:snapToGrid w:val="0"/>
+              <w:textAlignment w:val="bottom"/>
+              <w:rPr>
+                <w:rFonts w:ascii="바탕체" w:eastAsia="바탕체" w:hAnsi="바탕체"/>
+                <w:color w:val="000000" w:themeColor="text1"/>
+                <w:spacing w:val="-2"/>
+                <w:sz w:val="26"/>
+                <w:szCs w:val="26"/>
+              </w:rPr>
+            </w:pPr>
+            <w:proofErr w:type="gramStart"/>
+            <w:r>
+              <w:rPr>
+                <w:rFonts w:ascii="바탕체" w:eastAsia="바탕체" w:hAnsi="바탕체"/>
+                <w:color w:val="000000" w:themeColor="text1"/>
+                <w:spacing w:val="-2"/>
+                <w:sz w:val="26"/>
+                <w:szCs w:val="26"/>
+              </w:rPr>
+              <w:t>B .....</w:t>
+            </w:r>
+            <w:proofErr w:type="gramEnd"/>
+          </w:p>
+          <w:p>
+            <w:pPr>
+              <w:snapToGrid w:val="0"/>
+              <w:textAlignment w:val="bottom"/>
+              <w:rPr>
+                <w:rFonts w:ascii="바탕체" w:eastAsia="바탕체" w:hAnsi="바탕체"/>
+                <w:color w:val="000000" w:themeColor="text1"/>
+                <w:spacing w:val="-2"/>
+                <w:sz w:val="26"/>
+                <w:szCs w:val="26"/>
+              </w:rPr>
+            </w:pPr>
+            <w:r>
+              <w:rPr>
+                <w:rFonts w:ascii="바탕체" w:eastAsia="바탕체" w:hAnsi="바탕체" w:hint="eastAsia"/>
+                <w:color w:val="000000" w:themeColor="text1"/>
+                <w:spacing w:val="-2"/>
+                <w:sz w:val="26"/>
+                <w:szCs w:val="26"/>
+              </w:rPr>
+              <w:t xml:space="preserve">상을 받았는데 대답을 못한다? 점수가 낮아질 수 </w:t>
+            </w:r>
+            <w:proofErr w:type="spellStart"/>
+            <w:r>
+              <w:rPr>
+                <w:rFonts w:ascii="바탕체" w:eastAsia="바탕체" w:hAnsi="바탕체" w:hint="eastAsia"/>
+                <w:color w:val="000000" w:themeColor="text1"/>
+                <w:spacing w:val="-2"/>
+                <w:sz w:val="26"/>
+                <w:szCs w:val="26"/>
+              </w:rPr>
+              <w:t>밖에없습니다</w:t>
+            </w:r>
+            <w:proofErr w:type="spellEnd"/>
+            <w:r>
+              <w:rPr>
+                <w:rFonts w:ascii="바탕체" w:eastAsia="바탕체" w:hAnsi="바탕체" w:hint="eastAsia"/>
+                <w:color w:val="000000" w:themeColor="text1"/>
+                <w:spacing w:val="-2"/>
+                <w:sz w:val="26"/>
+                <w:szCs w:val="26"/>
+              </w:rPr>
+              <w:t>.</w:t>
+            </w:r>
+          </w:p>
+          <w:p>
+            <w:pPr>
+              <w:snapToGrid w:val="0"/>
+              <w:textAlignment w:val="bottom"/>
+              <w:rPr>
+                <w:rFonts w:ascii="바탕체" w:eastAsia="바탕체" w:hAnsi="바탕체"/>
+                <w:color w:val="000000" w:themeColor="text1"/>
+                <w:spacing w:val="-2"/>
+                <w:sz w:val="26"/>
+                <w:szCs w:val="26"/>
+              </w:rPr>
+            </w:pPr>
+          </w:p>
+          <w:p>
+            <w:pPr>
+              <w:snapToGrid w:val="0"/>
+              <w:textAlignment w:val="bottom"/>
+              <w:rPr>
+                <w:rFonts w:ascii="바탕체" w:eastAsia="바탕체" w:hAnsi="바탕체"/>
+                <w:color w:val="000000" w:themeColor="text1"/>
+                <w:spacing w:val="-2"/>
+                <w:sz w:val="26"/>
+                <w:szCs w:val="26"/>
+              </w:rPr>
+            </w:pPr>
+            <w:r>
+              <w:rPr>
+                <w:rFonts w:ascii="바탕체" w:eastAsia="바탕체" w:hAnsi="바탕체" w:hint="eastAsia"/>
+                <w:color w:val="000000" w:themeColor="text1"/>
+                <w:spacing w:val="-2"/>
+                <w:sz w:val="26"/>
+                <w:szCs w:val="26"/>
+              </w:rPr>
+              <w:t>일관성 중요</w:t>
+            </w:r>
+            <w:r>
+              <w:rPr>
+                <w:rFonts w:ascii="바탕체" w:eastAsia="바탕체" w:hAnsi="바탕체" w:hint="eastAsia"/>
+                <w:color w:val="000000" w:themeColor="text1"/>
+                <w:spacing w:val="-2"/>
+                <w:sz w:val="26"/>
+                <w:szCs w:val="26"/>
+              </w:rPr>
+              <w:t xml:space="preserve"> 합니다.</w:t>
+            </w:r>
+          </w:p>
+          <w:p>
+            <w:pPr>
+              <w:snapToGrid w:val="0"/>
+              <w:textAlignment w:val="bottom"/>
+              <w:rPr>
+                <w:rFonts w:ascii="바탕체" w:eastAsia="바탕체" w:hAnsi="바탕체"/>
+                <w:color w:val="000000" w:themeColor="text1"/>
+                <w:spacing w:val="-2"/>
+                <w:sz w:val="26"/>
+                <w:szCs w:val="26"/>
+              </w:rPr>
+            </w:pPr>
+            <w:r>
+              <w:rPr>
+                <w:rFonts w:ascii="바탕체" w:eastAsia="바탕체" w:hAnsi="바탕체" w:hint="eastAsia"/>
+                <w:color w:val="000000" w:themeColor="text1"/>
+                <w:spacing w:val="-2"/>
+                <w:sz w:val="26"/>
+                <w:szCs w:val="26"/>
+              </w:rPr>
+              <w:t>오픈소스로 풀지 말지에 대한 질문</w:t>
+            </w:r>
+            <w:r>
+              <w:rPr>
+                <w:rFonts w:ascii="바탕체" w:eastAsia="바탕체" w:hAnsi="바탕체" w:hint="eastAsia"/>
+                <w:color w:val="000000" w:themeColor="text1"/>
+                <w:spacing w:val="-2"/>
+                <w:sz w:val="26"/>
+                <w:szCs w:val="26"/>
+              </w:rPr>
+              <w:t>에 대해?</w:t>
+            </w:r>
+          </w:p>
+          <w:p>
+            <w:pPr>
+              <w:snapToGrid w:val="0"/>
+              <w:textAlignment w:val="bottom"/>
+              <w:rPr>
+                <w:rFonts w:ascii="바탕체" w:eastAsia="바탕체" w:hAnsi="바탕체"/>
+                <w:color w:val="000000" w:themeColor="text1"/>
+                <w:spacing w:val="-2"/>
+                <w:sz w:val="26"/>
+                <w:szCs w:val="26"/>
+              </w:rPr>
+            </w:pPr>
+            <w:r>
+              <w:rPr>
+                <w:rFonts w:ascii="바탕체" w:eastAsia="바탕체" w:hAnsi="바탕체" w:hint="eastAsia"/>
+                <w:color w:val="000000" w:themeColor="text1"/>
+                <w:spacing w:val="-2"/>
+                <w:sz w:val="26"/>
+                <w:szCs w:val="26"/>
+              </w:rPr>
+              <w:t xml:space="preserve">지원자는 오픈소스를 </w:t>
+            </w:r>
+            <w:proofErr w:type="spellStart"/>
+            <w:r>
+              <w:rPr>
+                <w:rFonts w:ascii="바탕체" w:eastAsia="바탕체" w:hAnsi="바탕체" w:hint="eastAsia"/>
+                <w:color w:val="000000" w:themeColor="text1"/>
+                <w:spacing w:val="-2"/>
+                <w:sz w:val="26"/>
+                <w:szCs w:val="26"/>
+              </w:rPr>
+              <w:t>택해놓고</w:t>
+            </w:r>
+            <w:proofErr w:type="spellEnd"/>
+            <w:r>
+              <w:rPr>
+                <w:rFonts w:ascii="바탕체" w:eastAsia="바탕체" w:hAnsi="바탕체" w:hint="eastAsia"/>
+                <w:color w:val="000000" w:themeColor="text1"/>
+                <w:spacing w:val="-2"/>
+                <w:sz w:val="26"/>
+                <w:szCs w:val="26"/>
+              </w:rPr>
+              <w:t xml:space="preserve"> 직접 개발을 하겠다 </w:t>
+            </w:r>
+            <w:r>
+              <w:rPr>
+                <w:rFonts w:ascii="바탕체" w:eastAsia="바탕체" w:hAnsi="바탕체" w:hint="eastAsia"/>
+                <w:color w:val="000000" w:themeColor="text1"/>
+                <w:spacing w:val="-2"/>
+                <w:sz w:val="26"/>
+                <w:szCs w:val="26"/>
+              </w:rPr>
+              <w:t>했습니다.</w:t>
+            </w:r>
+          </w:p>
+          <w:p>
+            <w:pPr>
+              <w:snapToGrid w:val="0"/>
+              <w:textAlignment w:val="bottom"/>
+              <w:rPr>
+                <w:rFonts w:ascii="바탕체" w:eastAsia="바탕체" w:hAnsi="바탕체"/>
+                <w:color w:val="000000" w:themeColor="text1"/>
+                <w:spacing w:val="-2"/>
+                <w:sz w:val="26"/>
+                <w:szCs w:val="26"/>
+              </w:rPr>
+            </w:pPr>
+            <w:r>
+              <w:rPr>
+                <w:rFonts w:ascii="바탕체" w:eastAsia="바탕체" w:hAnsi="바탕체" w:hint="eastAsia"/>
+                <w:color w:val="000000" w:themeColor="text1"/>
+                <w:spacing w:val="-2"/>
+                <w:sz w:val="26"/>
+                <w:szCs w:val="26"/>
+              </w:rPr>
+              <w:t xml:space="preserve">일관성이 </w:t>
+            </w:r>
+            <w:r>
+              <w:rPr>
+                <w:rFonts w:ascii="바탕체" w:eastAsia="바탕체" w:hAnsi="바탕체" w:hint="eastAsia"/>
+                <w:color w:val="000000" w:themeColor="text1"/>
+                <w:spacing w:val="-2"/>
+                <w:sz w:val="26"/>
+                <w:szCs w:val="26"/>
+              </w:rPr>
+              <w:t>없었을 때 평가가 좋지 않을 수 밖에 없습니다.</w:t>
+            </w:r>
+          </w:p>
+          <w:p>
+            <w:pPr>
+              <w:snapToGrid w:val="0"/>
+              <w:textAlignment w:val="bottom"/>
+              <w:rPr>
+                <w:rFonts w:ascii="바탕체" w:eastAsia="바탕체" w:hAnsi="바탕체"/>
+                <w:color w:val="000000" w:themeColor="text1"/>
+                <w:spacing w:val="-2"/>
+                <w:sz w:val="26"/>
+                <w:szCs w:val="26"/>
+              </w:rPr>
+            </w:pPr>
+          </w:p>
+          <w:p>
+            <w:pPr>
+              <w:snapToGrid w:val="0"/>
+              <w:textAlignment w:val="bottom"/>
+              <w:rPr>
+                <w:rFonts w:ascii="바탕체" w:eastAsia="바탕체" w:hAnsi="바탕체"/>
+                <w:color w:val="000000" w:themeColor="text1"/>
+                <w:spacing w:val="-2"/>
+                <w:sz w:val="26"/>
+                <w:szCs w:val="26"/>
+              </w:rPr>
+            </w:pPr>
+          </w:p>
+          <w:p>
+            <w:pPr>
+              <w:snapToGrid w:val="0"/>
+              <w:textAlignment w:val="bottom"/>
+              <w:rPr>
+                <w:rFonts w:ascii="바탕체" w:eastAsia="바탕체" w:hAnsi="바탕체"/>
+                <w:b/>
+                <w:color w:val="000000" w:themeColor="text1"/>
+                <w:spacing w:val="-2"/>
+                <w:sz w:val="26"/>
+                <w:szCs w:val="26"/>
+              </w:rPr>
+            </w:pPr>
+            <w:r>
+              <w:rPr>
+                <w:rFonts w:ascii="바탕체" w:eastAsia="바탕체" w:hAnsi="바탕체"/>
+                <w:b/>
+                <w:color w:val="000000" w:themeColor="text1"/>
+                <w:spacing w:val="-2"/>
+                <w:sz w:val="26"/>
+                <w:szCs w:val="26"/>
+              </w:rPr>
+              <w:t xml:space="preserve">5. </w:t>
+            </w:r>
+            <w:r>
+              <w:rPr>
+                <w:rFonts w:ascii="바탕체" w:eastAsia="바탕체" w:hAnsi="바탕체" w:hint="eastAsia"/>
+                <w:b/>
+                <w:color w:val="000000" w:themeColor="text1"/>
+                <w:spacing w:val="-2"/>
+                <w:sz w:val="26"/>
+                <w:szCs w:val="26"/>
+              </w:rPr>
+              <w:t>하나의 기술을 깊게 판 신입과 다양한 기술을 골고루 아는 신입 중에 어떤 지원자를 더 뽑고 싶으신가요?</w:t>
+            </w:r>
+          </w:p>
+          <w:p>
+            <w:pPr>
+              <w:snapToGrid w:val="0"/>
+              <w:textAlignment w:val="bottom"/>
+              <w:rPr>
+                <w:rFonts w:ascii="바탕체" w:eastAsia="바탕체" w:hAnsi="바탕체"/>
+                <w:color w:val="000000" w:themeColor="text1"/>
+                <w:spacing w:val="-2"/>
+                <w:sz w:val="26"/>
+                <w:szCs w:val="26"/>
+              </w:rPr>
+            </w:pPr>
+            <w:r>
+              <w:rPr>
+                <w:rFonts w:ascii="바탕체" w:eastAsia="바탕체" w:hAnsi="바탕체"/>
+                <w:color w:val="000000" w:themeColor="text1"/>
+                <w:spacing w:val="-2"/>
+                <w:sz w:val="26"/>
+                <w:szCs w:val="26"/>
+              </w:rPr>
+              <w:t xml:space="preserve">- </w:t>
+            </w:r>
+            <w:r>
+              <w:rPr>
+                <w:rFonts w:ascii="바탕체" w:eastAsia="바탕체" w:hAnsi="바탕체" w:hint="eastAsia"/>
+                <w:color w:val="000000" w:themeColor="text1"/>
+                <w:spacing w:val="-2"/>
+                <w:sz w:val="26"/>
+                <w:szCs w:val="26"/>
+              </w:rPr>
+              <w:t>깊게 팠다고 하지만 전혀 깊다고 생각하지 않습니다.</w:t>
+            </w:r>
+          </w:p>
+          <w:p>
+            <w:pPr>
+              <w:snapToGrid w:val="0"/>
+              <w:textAlignment w:val="bottom"/>
+              <w:rPr>
+                <w:rFonts w:ascii="바탕체" w:eastAsia="바탕체" w:hAnsi="바탕체"/>
+                <w:color w:val="000000" w:themeColor="text1"/>
+                <w:spacing w:val="-2"/>
+                <w:sz w:val="26"/>
+                <w:szCs w:val="26"/>
+              </w:rPr>
+            </w:pPr>
+            <w:proofErr w:type="spellStart"/>
+            <w:r>
+              <w:rPr>
+                <w:rFonts w:ascii="바탕체" w:eastAsia="바탕체" w:hAnsi="바탕체" w:hint="eastAsia"/>
+                <w:color w:val="000000" w:themeColor="text1"/>
+                <w:spacing w:val="-2"/>
+                <w:sz w:val="26"/>
+                <w:szCs w:val="26"/>
+              </w:rPr>
+              <w:t>면접관마다</w:t>
+            </w:r>
+            <w:proofErr w:type="spellEnd"/>
+            <w:r>
+              <w:rPr>
+                <w:rFonts w:ascii="바탕체" w:eastAsia="바탕체" w:hAnsi="바탕체" w:hint="eastAsia"/>
+                <w:color w:val="000000" w:themeColor="text1"/>
+                <w:spacing w:val="-2"/>
+                <w:sz w:val="26"/>
+                <w:szCs w:val="26"/>
+              </w:rPr>
+              <w:t xml:space="preserve"> </w:t>
+            </w:r>
+            <w:r>
+              <w:rPr>
+                <w:rFonts w:ascii="바탕체" w:eastAsia="바탕체" w:hAnsi="바탕체" w:hint="eastAsia"/>
+                <w:color w:val="000000" w:themeColor="text1"/>
+                <w:spacing w:val="-2"/>
+                <w:sz w:val="26"/>
+                <w:szCs w:val="26"/>
+              </w:rPr>
+              <w:t>다르지만 저의 경우에는 다양한 기술을 골고루 아는 신입을 더 선호하는 편 입니다.</w:t>
+            </w:r>
+          </w:p>
+          <w:p>
+            <w:pPr>
+              <w:snapToGrid w:val="0"/>
+              <w:textAlignment w:val="bottom"/>
+              <w:rPr>
+                <w:rFonts w:ascii="바탕체" w:eastAsia="바탕체" w:hAnsi="바탕체"/>
+                <w:color w:val="000000" w:themeColor="text1"/>
+                <w:spacing w:val="-2"/>
+                <w:sz w:val="26"/>
+                <w:szCs w:val="26"/>
+              </w:rPr>
+            </w:pPr>
+          </w:p>
+          <w:p>
+            <w:pPr>
+              <w:snapToGrid w:val="0"/>
+              <w:textAlignment w:val="bottom"/>
+              <w:rPr>
+                <w:rFonts w:ascii="바탕체" w:eastAsia="바탕체" w:hAnsi="바탕체"/>
+                <w:b/>
+                <w:color w:val="000000" w:themeColor="text1"/>
+                <w:spacing w:val="-2"/>
+                <w:sz w:val="26"/>
+                <w:szCs w:val="26"/>
+              </w:rPr>
+            </w:pPr>
+            <w:r>
+              <w:rPr>
+                <w:rFonts w:ascii="바탕체" w:eastAsia="바탕체" w:hAnsi="바탕체"/>
+                <w:b/>
+                <w:color w:val="000000" w:themeColor="text1"/>
+                <w:spacing w:val="-2"/>
+                <w:sz w:val="26"/>
+                <w:szCs w:val="26"/>
+              </w:rPr>
+              <w:t xml:space="preserve">6. </w:t>
+            </w:r>
+            <w:r>
+              <w:rPr>
+                <w:rFonts w:ascii="바탕체" w:eastAsia="바탕체" w:hAnsi="바탕체" w:hint="eastAsia"/>
+                <w:b/>
+                <w:color w:val="000000" w:themeColor="text1"/>
+                <w:spacing w:val="-2"/>
+                <w:sz w:val="26"/>
+                <w:szCs w:val="26"/>
+              </w:rPr>
+              <w:t>조직에서 사용하는 프레임워크에 대해 잘 아는 신입과 언어, OS, 네트워크 등 기본 CS 지식이 많은 신입 중 어떤 지원자를 더 뽑고 싶으신가요?</w:t>
+            </w:r>
+          </w:p>
+          <w:p>
+            <w:pPr>
+              <w:snapToGrid w:val="0"/>
+              <w:textAlignment w:val="bottom"/>
+              <w:rPr>
+                <w:rFonts w:ascii="바탕체" w:eastAsia="바탕체" w:hAnsi="바탕체"/>
+                <w:color w:val="000000" w:themeColor="text1"/>
+                <w:spacing w:val="-2"/>
+                <w:sz w:val="26"/>
+                <w:szCs w:val="26"/>
+              </w:rPr>
+            </w:pPr>
+            <w:r>
+              <w:rPr>
+                <w:rFonts w:ascii="바탕체" w:eastAsia="바탕체" w:hAnsi="바탕체"/>
+                <w:color w:val="000000" w:themeColor="text1"/>
+                <w:spacing w:val="-2"/>
+                <w:sz w:val="26"/>
+                <w:szCs w:val="26"/>
+              </w:rPr>
+              <w:t xml:space="preserve">- </w:t>
+            </w:r>
+            <w:r>
+              <w:rPr>
+                <w:rFonts w:ascii="바탕체" w:eastAsia="바탕체" w:hAnsi="바탕체" w:hint="eastAsia"/>
+                <w:color w:val="000000" w:themeColor="text1"/>
+                <w:spacing w:val="-2"/>
+                <w:sz w:val="26"/>
+                <w:szCs w:val="26"/>
+              </w:rPr>
+              <w:t xml:space="preserve">조직에서 사용하는 프레임워크는 </w:t>
+            </w:r>
+            <w:r>
+              <w:rPr>
+                <w:rFonts w:ascii="바탕체" w:eastAsia="바탕체" w:hAnsi="바탕체"/>
+                <w:color w:val="000000" w:themeColor="text1"/>
+                <w:spacing w:val="-2"/>
+                <w:sz w:val="26"/>
+                <w:szCs w:val="26"/>
+              </w:rPr>
+              <w:t>1</w:t>
+            </w:r>
+            <w:r>
+              <w:rPr>
+                <w:rFonts w:ascii="바탕체" w:eastAsia="바탕체" w:hAnsi="바탕체" w:hint="eastAsia"/>
+                <w:color w:val="000000" w:themeColor="text1"/>
+                <w:spacing w:val="-2"/>
+                <w:sz w:val="26"/>
+                <w:szCs w:val="26"/>
+              </w:rPr>
+              <w:t>개가 아닙니다.</w:t>
+            </w:r>
+            <w:r>
+              <w:rPr>
+                <w:rFonts w:ascii="바탕체" w:eastAsia="바탕체" w:hAnsi="바탕체"/>
+                <w:color w:val="000000" w:themeColor="text1"/>
+                <w:spacing w:val="-2"/>
+                <w:sz w:val="26"/>
+                <w:szCs w:val="26"/>
+              </w:rPr>
+              <w:t xml:space="preserve"> </w:t>
+            </w:r>
+            <w:r>
+              <w:rPr>
+                <w:rFonts w:ascii="바탕체" w:eastAsia="바탕체" w:hAnsi="바탕체" w:hint="eastAsia"/>
+                <w:color w:val="000000" w:themeColor="text1"/>
+                <w:spacing w:val="-2"/>
+                <w:sz w:val="26"/>
+                <w:szCs w:val="26"/>
+              </w:rPr>
+              <w:t>면접자가 그러한 프레임워크를 다 알 리가 없고,</w:t>
+            </w:r>
+            <w:r>
+              <w:rPr>
+                <w:rFonts w:ascii="바탕체" w:eastAsia="바탕체" w:hAnsi="바탕체"/>
+                <w:color w:val="000000" w:themeColor="text1"/>
+                <w:spacing w:val="-2"/>
+                <w:sz w:val="26"/>
+                <w:szCs w:val="26"/>
+              </w:rPr>
+              <w:t xml:space="preserve"> </w:t>
+            </w:r>
+            <w:r>
+              <w:rPr>
+                <w:rFonts w:ascii="바탕체" w:eastAsia="바탕체" w:hAnsi="바탕체" w:hint="eastAsia"/>
+                <w:color w:val="000000" w:themeColor="text1"/>
+                <w:spacing w:val="-2"/>
+                <w:sz w:val="26"/>
+                <w:szCs w:val="26"/>
+              </w:rPr>
+              <w:t xml:space="preserve">회사에서는 기본 </w:t>
+            </w:r>
+            <w:r>
+              <w:rPr>
+                <w:rFonts w:ascii="바탕체" w:eastAsia="바탕체" w:hAnsi="바탕체"/>
+                <w:color w:val="000000" w:themeColor="text1"/>
+                <w:spacing w:val="-2"/>
+                <w:sz w:val="26"/>
+                <w:szCs w:val="26"/>
+              </w:rPr>
+              <w:t xml:space="preserve">CS </w:t>
+            </w:r>
+            <w:r>
+              <w:rPr>
+                <w:rFonts w:ascii="바탕체" w:eastAsia="바탕체" w:hAnsi="바탕체" w:hint="eastAsia"/>
+                <w:color w:val="000000" w:themeColor="text1"/>
+                <w:spacing w:val="-2"/>
+                <w:sz w:val="26"/>
+                <w:szCs w:val="26"/>
+              </w:rPr>
+              <w:t>지식이 많은 신입을 더 좋아합니다.</w:t>
+            </w:r>
+            <w:r>
+              <w:rPr>
+                <w:rFonts w:ascii="바탕체" w:eastAsia="바탕체" w:hAnsi="바탕체"/>
+                <w:color w:val="000000" w:themeColor="text1"/>
+                <w:spacing w:val="-2"/>
+                <w:sz w:val="26"/>
+                <w:szCs w:val="26"/>
+              </w:rPr>
+              <w:t xml:space="preserve"> </w:t>
+            </w:r>
+            <w:r>
+              <w:rPr>
+                <w:rFonts w:ascii="바탕체" w:eastAsia="바탕체" w:hAnsi="바탕체" w:hint="eastAsia"/>
+                <w:color w:val="000000" w:themeColor="text1"/>
+                <w:spacing w:val="-2"/>
+                <w:sz w:val="26"/>
+                <w:szCs w:val="26"/>
+              </w:rPr>
+              <w:t>한 키워드가 던져졌을 때,</w:t>
+            </w:r>
+            <w:r>
+              <w:rPr>
+                <w:rFonts w:ascii="바탕체" w:eastAsia="바탕체" w:hAnsi="바탕체"/>
+                <w:color w:val="000000" w:themeColor="text1"/>
+                <w:spacing w:val="-2"/>
+                <w:sz w:val="26"/>
+                <w:szCs w:val="26"/>
+              </w:rPr>
+              <w:t xml:space="preserve"> </w:t>
+            </w:r>
+            <w:r>
+              <w:rPr>
+                <w:rFonts w:ascii="바탕체" w:eastAsia="바탕체" w:hAnsi="바탕체" w:hint="eastAsia"/>
+                <w:color w:val="000000" w:themeColor="text1"/>
+                <w:spacing w:val="-2"/>
+                <w:sz w:val="26"/>
+                <w:szCs w:val="26"/>
+              </w:rPr>
+              <w:t>감을 전혀 못 잡는 사람과,</w:t>
+            </w:r>
+            <w:r>
+              <w:rPr>
+                <w:rFonts w:ascii="바탕체" w:eastAsia="바탕체" w:hAnsi="바탕체"/>
+                <w:color w:val="000000" w:themeColor="text1"/>
+                <w:spacing w:val="-2"/>
+                <w:sz w:val="26"/>
+                <w:szCs w:val="26"/>
+              </w:rPr>
+              <w:t xml:space="preserve"> </w:t>
+            </w:r>
+            <w:r>
+              <w:rPr>
+                <w:rFonts w:ascii="바탕체" w:eastAsia="바탕체" w:hAnsi="바탕체" w:hint="eastAsia"/>
+                <w:color w:val="000000" w:themeColor="text1"/>
+                <w:spacing w:val="-2"/>
+                <w:sz w:val="26"/>
+                <w:szCs w:val="26"/>
+              </w:rPr>
+              <w:t>잘 잡는 사람은 천지 차이일 것입니다.</w:t>
+            </w:r>
+          </w:p>
+          <w:p>
+            <w:pPr>
+              <w:snapToGrid w:val="0"/>
+              <w:textAlignment w:val="bottom"/>
+              <w:rPr>
+                <w:rFonts w:ascii="바탕체" w:eastAsia="바탕체" w:hAnsi="바탕체"/>
+                <w:color w:val="000000" w:themeColor="text1"/>
+                <w:spacing w:val="-2"/>
+                <w:sz w:val="26"/>
+                <w:szCs w:val="26"/>
+              </w:rPr>
+            </w:pPr>
+          </w:p>
+          <w:p>
+            <w:pPr>
+              <w:snapToGrid w:val="0"/>
+              <w:textAlignment w:val="bottom"/>
+              <w:rPr>
+                <w:rFonts w:ascii="바탕체" w:eastAsia="바탕체" w:hAnsi="바탕체"/>
+                <w:b/>
+                <w:color w:val="000000" w:themeColor="text1"/>
+                <w:spacing w:val="-2"/>
+                <w:sz w:val="26"/>
+                <w:szCs w:val="26"/>
+              </w:rPr>
+            </w:pPr>
+          </w:p>
+          <w:p>
+            <w:pPr>
+              <w:snapToGrid w:val="0"/>
+              <w:textAlignment w:val="bottom"/>
+              <w:rPr>
+                <w:rFonts w:ascii="바탕체" w:eastAsia="바탕체" w:hAnsi="바탕체"/>
+                <w:b/>
+                <w:color w:val="000000" w:themeColor="text1"/>
+                <w:spacing w:val="-2"/>
+                <w:sz w:val="26"/>
+                <w:szCs w:val="26"/>
+              </w:rPr>
+            </w:pPr>
+            <w:r>
+              <w:rPr>
+                <w:rFonts w:ascii="바탕체" w:eastAsia="바탕체" w:hAnsi="바탕체"/>
+                <w:b/>
+                <w:color w:val="000000" w:themeColor="text1"/>
+                <w:spacing w:val="-2"/>
+                <w:sz w:val="26"/>
+                <w:szCs w:val="26"/>
+              </w:rPr>
+              <w:t>[</w:t>
+            </w:r>
+            <w:r>
+              <w:rPr>
+                <w:rFonts w:ascii="바탕체" w:eastAsia="바탕체" w:hAnsi="바탕체" w:hint="eastAsia"/>
+                <w:b/>
+                <w:color w:val="000000" w:themeColor="text1"/>
+                <w:spacing w:val="-2"/>
+                <w:sz w:val="26"/>
+                <w:szCs w:val="26"/>
+              </w:rPr>
+              <w:t xml:space="preserve">멘토 </w:t>
+            </w:r>
+            <w:proofErr w:type="spellStart"/>
+            <w:r>
+              <w:rPr>
+                <w:rFonts w:ascii="바탕체" w:eastAsia="바탕체" w:hAnsi="바탕체" w:hint="eastAsia"/>
+                <w:b/>
+                <w:color w:val="000000" w:themeColor="text1"/>
+                <w:spacing w:val="-2"/>
+                <w:sz w:val="26"/>
+                <w:szCs w:val="26"/>
+              </w:rPr>
+              <w:t>전달사항</w:t>
+            </w:r>
+            <w:proofErr w:type="spellEnd"/>
+            <w:r>
+              <w:rPr>
+                <w:rFonts w:ascii="바탕체" w:eastAsia="바탕체" w:hAnsi="바탕체" w:hint="eastAsia"/>
+                <w:b/>
+                <w:color w:val="000000" w:themeColor="text1"/>
+                <w:spacing w:val="-2"/>
+                <w:sz w:val="26"/>
+                <w:szCs w:val="26"/>
+              </w:rPr>
+              <w:t>]</w:t>
+            </w:r>
+          </w:p>
+          <w:p>
+            <w:pPr>
+              <w:snapToGrid w:val="0"/>
+              <w:textAlignment w:val="bottom"/>
+              <w:rPr>
+                <w:rFonts w:ascii="바탕체" w:eastAsia="바탕체" w:hAnsi="바탕체"/>
+                <w:b/>
+                <w:color w:val="000000" w:themeColor="text1"/>
+                <w:spacing w:val="-2"/>
+                <w:sz w:val="26"/>
+                <w:szCs w:val="26"/>
+              </w:rPr>
+            </w:pPr>
+          </w:p>
+          <w:p>
+            <w:pPr>
+              <w:snapToGrid w:val="0"/>
+              <w:jc w:val="left"/>
+              <w:textAlignment w:val="bottom"/>
+              <w:rPr>
+                <w:rFonts w:ascii="바탕체" w:eastAsia="바탕체" w:hAnsi="바탕체"/>
+                <w:color w:val="000000" w:themeColor="text1"/>
+                <w:spacing w:val="-2"/>
+                <w:sz w:val="24"/>
+                <w:szCs w:val="24"/>
+              </w:rPr>
+            </w:pPr>
+            <w:r>
+              <w:rPr>
+                <w:rFonts w:ascii="바탕체" w:eastAsia="바탕체" w:hAnsi="바탕체" w:hint="eastAsia"/>
+                <w:color w:val="000000" w:themeColor="text1"/>
+                <w:spacing w:val="-2"/>
+                <w:sz w:val="24"/>
+                <w:szCs w:val="24"/>
+              </w:rPr>
+              <w:t>방향은 맞지만,</w:t>
+            </w:r>
+            <w:r>
+              <w:rPr>
+                <w:rFonts w:ascii="바탕체" w:eastAsia="바탕체" w:hAnsi="바탕체"/>
+                <w:color w:val="000000" w:themeColor="text1"/>
+                <w:spacing w:val="-2"/>
+                <w:sz w:val="24"/>
+                <w:szCs w:val="24"/>
+              </w:rPr>
+              <w:t xml:space="preserve"> </w:t>
+            </w:r>
+            <w:r>
+              <w:rPr>
+                <w:rFonts w:ascii="바탕체" w:eastAsia="바탕체" w:hAnsi="바탕체" w:hint="eastAsia"/>
+                <w:color w:val="000000" w:themeColor="text1"/>
+                <w:spacing w:val="-2"/>
+                <w:sz w:val="24"/>
+                <w:szCs w:val="24"/>
+              </w:rPr>
+              <w:t>조금 더 보완했으면 좋겠습니다.</w:t>
+            </w:r>
+          </w:p>
+          <w:p>
+            <w:pPr>
+              <w:snapToGrid w:val="0"/>
+              <w:jc w:val="left"/>
+              <w:textAlignment w:val="bottom"/>
+              <w:rPr>
+                <w:rFonts w:ascii="바탕체" w:eastAsia="바탕체" w:hAnsi="바탕체"/>
+                <w:color w:val="000000" w:themeColor="text1"/>
+                <w:spacing w:val="-2"/>
+                <w:sz w:val="24"/>
+                <w:szCs w:val="24"/>
+              </w:rPr>
+            </w:pPr>
+            <w:r>
+              <w:rPr>
+                <w:rFonts w:ascii="바탕체" w:eastAsia="바탕체" w:hAnsi="바탕체" w:hint="eastAsia"/>
+                <w:color w:val="000000" w:themeColor="text1"/>
+                <w:spacing w:val="-2"/>
+                <w:sz w:val="24"/>
+                <w:szCs w:val="24"/>
+              </w:rPr>
+              <w:t>고생 많이 하셨고,</w:t>
+            </w:r>
+            <w:r>
+              <w:rPr>
+                <w:rFonts w:ascii="바탕체" w:eastAsia="바탕체" w:hAnsi="바탕체"/>
+                <w:color w:val="000000" w:themeColor="text1"/>
+                <w:spacing w:val="-2"/>
+                <w:sz w:val="24"/>
+                <w:szCs w:val="24"/>
+              </w:rPr>
+              <w:t xml:space="preserve"> </w:t>
+            </w:r>
+            <w:r>
+              <w:rPr>
+                <w:rFonts w:ascii="바탕체" w:eastAsia="바탕체" w:hAnsi="바탕체" w:hint="eastAsia"/>
+                <w:color w:val="000000" w:themeColor="text1"/>
+                <w:spacing w:val="-2"/>
+                <w:sz w:val="24"/>
+                <w:szCs w:val="24"/>
+              </w:rPr>
+              <w:t>다음주에 뵀으면 좋겠습니다.</w:t>
+            </w:r>
+          </w:p>
+          <w:p>
+            <w:pPr>
+              <w:snapToGrid w:val="0"/>
+              <w:jc w:val="left"/>
+              <w:textAlignment w:val="bottom"/>
+              <w:rPr>
+                <w:rFonts w:ascii="바탕체" w:eastAsia="바탕체" w:hAnsi="바탕체"/>
+                <w:color w:val="000000" w:themeColor="text1"/>
+                <w:spacing w:val="-2"/>
+                <w:sz w:val="24"/>
+                <w:szCs w:val="24"/>
+              </w:rPr>
+            </w:pPr>
+          </w:p>
+          <w:p>
+            <w:pPr>
+              <w:snapToGrid w:val="0"/>
+              <w:textAlignment w:val="bottom"/>
+              <w:rPr>
+                <w:rFonts w:ascii="바탕체" w:eastAsia="바탕체" w:hAnsi="바탕체"/>
+                <w:b/>
+                <w:color w:val="000000" w:themeColor="text1"/>
+                <w:spacing w:val="-2"/>
+                <w:sz w:val="26"/>
+                <w:szCs w:val="26"/>
+              </w:rPr>
+            </w:pPr>
+            <w:r>
+              <w:rPr>
+                <w:rFonts w:ascii="바탕체" w:eastAsia="바탕체" w:hAnsi="바탕체" w:hint="eastAsia"/>
+                <w:b/>
+                <w:color w:val="000000" w:themeColor="text1"/>
+                <w:spacing w:val="-2"/>
+                <w:sz w:val="26"/>
+                <w:szCs w:val="26"/>
+              </w:rPr>
+              <w:t>[건의사항]</w:t>
+            </w:r>
+          </w:p>
+          <w:p>
+            <w:pPr>
+              <w:snapToGrid w:val="0"/>
+              <w:textAlignment w:val="bottom"/>
+              <w:rPr>
+                <w:rFonts w:ascii="바탕체" w:eastAsia="바탕체" w:hAnsi="바탕체"/>
+                <w:b/>
+                <w:color w:val="000000" w:themeColor="text1"/>
+                <w:spacing w:val="-2"/>
+                <w:sz w:val="26"/>
+                <w:szCs w:val="26"/>
+              </w:rPr>
+            </w:pPr>
+          </w:p>
+          <w:p>
+            <w:pPr>
+              <w:snapToGrid w:val="0"/>
+              <w:textAlignment w:val="bottom"/>
+              <w:rPr>
+                <w:rFonts w:ascii="바탕체" w:eastAsia="바탕체" w:hAnsi="바탕체"/>
+                <w:color w:val="000000" w:themeColor="text1"/>
+                <w:spacing w:val="-2"/>
+                <w:sz w:val="24"/>
+                <w:szCs w:val="24"/>
+              </w:rPr>
+            </w:pPr>
+            <w:r>
+              <w:rPr>
+                <w:rFonts w:ascii="바탕체" w:eastAsia="바탕체" w:hAnsi="바탕체" w:hint="eastAsia"/>
+                <w:color w:val="000000" w:themeColor="text1"/>
+                <w:spacing w:val="-2"/>
+                <w:sz w:val="24"/>
+                <w:szCs w:val="26"/>
+              </w:rPr>
+              <w:t>없었습니다.</w:t>
+            </w:r>
+          </w:p>
+        </w:tc>
+      </w:tr>
+      <w:tr>
+        <w:trPr>
+          <w:trHeight w:val="8278"/>
+        </w:trPr>
+        <w:tc>
+          <w:tcPr>
+            <w:tcW w:w="9356" w:type="dxa"/>
+            <w:gridSpan w:val="4"/>
+            <w:vAlign w:val="center"/>
+          </w:tcPr>
+          <w:p>
+            <w:pPr>
+              <w:snapToGrid w:val="0"/>
+              <w:textAlignment w:val="bottom"/>
+              <w:rPr>
+                <w:rFonts w:ascii="바탕체" w:eastAsia="바탕체" w:hAnsi="바탕체"/>
+                <w:b/>
+                <w:color w:val="000000" w:themeColor="text1"/>
+                <w:spacing w:val="-2"/>
+                <w:sz w:val="28"/>
+              </w:rPr>
+            </w:pPr>
+          </w:p>
+        </w:tc>
+      </w:tr>
+      <w:tr>
+        <w:trPr>
+          <w:trHeight w:val="8278"/>
+        </w:trPr>
+        <w:tc>
+          <w:tcPr>
+            <w:tcW w:w="9356" w:type="dxa"/>
+            <w:gridSpan w:val="4"/>
+            <w:vAlign w:val="center"/>
+          </w:tcPr>
+          <w:p>
+            <w:pPr>
+              <w:snapToGrid w:val="0"/>
+              <w:textAlignment w:val="bottom"/>
+              <w:rPr>
+                <w:rFonts w:ascii="바탕체" w:eastAsia="바탕체" w:hAnsi="바탕체"/>
+                <w:b/>
+                <w:color w:val="000000" w:themeColor="text1"/>
+                <w:spacing w:val="-2"/>
+                <w:sz w:val="28"/>
+              </w:rPr>
+            </w:pPr>
+          </w:p>
+        </w:tc>
+      </w:tr>
+    </w:tbl>
+    <w:p>
+      <w:pPr>
+        <w:rPr>
+          <w:rFonts w:ascii="바탕체" w:eastAsia="바탕체" w:hAnsi="바탕체"/>
+        </w:rPr>
+      </w:pPr>
+    </w:p>
+    <w:p>
+      <w:pPr>
+        <w:tabs>
+          <w:tab w:val="left" w:pos="2730"/>
+          <w:tab w:val="center" w:pos="4819"/>
+        </w:tabs>
+        <w:snapToGrid w:val="0"/>
+        <w:spacing w:line="369" w:lineRule="auto"/>
+        <w:jc w:val="center"/>
+        <w:textAlignment w:val="bottom"/>
+        <w:rPr>
+          <w:rFonts w:ascii="바탕체" w:eastAsia="바탕체" w:hAnsi="바탕체"/>
+          <w:b/>
+          <w:color w:val="000000"/>
+          <w:spacing w:val="-7"/>
+          <w:sz w:val="40"/>
+        </w:rPr>
+      </w:pPr>
+    </w:p>
+    <w:p>
+      <w:pPr>
+        <w:tabs>
+          <w:tab w:val="left" w:pos="2730"/>
+          <w:tab w:val="center" w:pos="4819"/>
+        </w:tabs>
+        <w:snapToGrid w:val="0"/>
+        <w:spacing w:line="369" w:lineRule="auto"/>
+        <w:jc w:val="center"/>
+        <w:textAlignment w:val="bottom"/>
+        <w:rPr>
+          <w:rFonts w:ascii="바탕체" w:eastAsia="바탕체" w:hAnsi="바탕체"/>
+          <w:b/>
+          <w:color w:val="000000"/>
+          <w:spacing w:val="-7"/>
+          <w:sz w:val="40"/>
+        </w:rPr>
+      </w:pPr>
+    </w:p>
+    <w:p>
+      <w:pPr>
+        <w:tabs>
+          <w:tab w:val="left" w:pos="2730"/>
+          <w:tab w:val="center" w:pos="4819"/>
+        </w:tabs>
+        <w:snapToGrid w:val="0"/>
+        <w:spacing w:line="369" w:lineRule="auto"/>
+        <w:jc w:val="center"/>
+        <w:textAlignment w:val="bottom"/>
+        <w:rPr>
+          <w:rFonts w:ascii="바탕체" w:eastAsia="바탕체" w:hAnsi="바탕체"/>
+          <w:b/>
+          <w:color w:val="000000"/>
+          <w:spacing w:val="-7"/>
+          <w:sz w:val="40"/>
+        </w:rPr>
+      </w:pPr>
+    </w:p>
+    <w:p>
+      <w:pPr>
+        <w:tabs>
+          <w:tab w:val="left" w:pos="2730"/>
+          <w:tab w:val="center" w:pos="4819"/>
+        </w:tabs>
+        <w:snapToGrid w:val="0"/>
+        <w:spacing w:line="369" w:lineRule="auto"/>
+        <w:jc w:val="center"/>
+        <w:textAlignment w:val="bottom"/>
+        <w:rPr>
+          <w:rFonts w:ascii="바탕체" w:eastAsia="바탕체" w:hAnsi="바탕체"/>
+          <w:b/>
+          <w:color w:val="000000"/>
+          <w:spacing w:val="-7"/>
+          <w:sz w:val="40"/>
+        </w:rPr>
+      </w:pPr>
+    </w:p>
+    <w:p>
+      <w:pPr>
+        <w:tabs>
+          <w:tab w:val="left" w:pos="2730"/>
+          <w:tab w:val="center" w:pos="4819"/>
+        </w:tabs>
+        <w:snapToGrid w:val="0"/>
+        <w:spacing w:line="369" w:lineRule="auto"/>
+        <w:jc w:val="center"/>
+        <w:textAlignment w:val="bottom"/>
+        <w:rPr>
+          <w:rFonts w:ascii="바탕체" w:eastAsia="바탕체" w:hAnsi="바탕체"/>
+          <w:b/>
+          <w:color w:val="000000"/>
+          <w:spacing w:val="-7"/>
+          <w:sz w:val="40"/>
+        </w:rPr>
+      </w:pPr>
+    </w:p>
+    <w:p>
+      <w:pPr>
+        <w:tabs>
+          <w:tab w:val="left" w:pos="2730"/>
+          <w:tab w:val="center" w:pos="4819"/>
+        </w:tabs>
+        <w:snapToGrid w:val="0"/>
+        <w:spacing w:line="369" w:lineRule="auto"/>
+        <w:jc w:val="center"/>
+        <w:textAlignment w:val="bottom"/>
+        <w:rPr>
+          <w:rFonts w:ascii="바탕체" w:eastAsia="바탕체" w:hAnsi="바탕체"/>
+          <w:b/>
+          <w:color w:val="000000"/>
+          <w:spacing w:val="-7"/>
+          <w:sz w:val="40"/>
+        </w:rPr>
+      </w:pPr>
+    </w:p>
+    <w:p>
+      <w:pPr>
+        <w:tabs>
+          <w:tab w:val="left" w:pos="2730"/>
+          <w:tab w:val="center" w:pos="4819"/>
+        </w:tabs>
+        <w:snapToGrid w:val="0"/>
+        <w:spacing w:line="369" w:lineRule="auto"/>
+        <w:jc w:val="center"/>
+        <w:textAlignment w:val="bottom"/>
+        <w:rPr>
+          <w:rFonts w:ascii="바탕체" w:eastAsia="바탕체" w:hAnsi="바탕체"/>
+          <w:b/>
+          <w:color w:val="000000"/>
+          <w:spacing w:val="-7"/>
+          <w:sz w:val="40"/>
+        </w:rPr>
+      </w:pPr>
+    </w:p>
+    <w:bookmarkStart w:id="0" w:name="_GoBack"/>
+    <w:bookmarkEnd w:id="0"/>
+    <w:p>
+      <w:pPr>
+        <w:tabs>
+          <w:tab w:val="left" w:pos="2730"/>
+          <w:tab w:val="center" w:pos="4819"/>
+        </w:tabs>
+        <w:snapToGrid w:val="0"/>
+        <w:spacing w:line="369" w:lineRule="auto"/>
+        <w:jc w:val="center"/>
+        <w:textAlignment w:val="bottom"/>
+        <w:rPr>
+          <w:rFonts w:ascii="바탕체" w:eastAsia="바탕체" w:hAnsi="바탕체"/>
+        </w:rPr>
+      </w:pPr>
+      <w:r>
+        <w:rPr>
+          <w:rFonts w:ascii="바탕체" w:eastAsia="바탕체" w:hAnsi="바탕체"/>
+          <w:noProof/>
+        </w:rPr>
+        <w:lastRenderedPageBreak/>
         <mc:AlternateContent>
           <mc:Choice Requires="wps">
             <w:drawing>
@@ -11363,7 +15781,7 @@
               <w:snapToGrid w:val="0"/>
               <w:textAlignment w:val="bottom"/>
               <w:rPr>
-                <w:rFonts w:ascii="바탕체" w:eastAsia="바탕체" w:hAnsi="바탕체" w:hint="eastAsia"/>
+                <w:rFonts w:ascii="바탕체" w:eastAsia="바탕체" w:hAnsi="바탕체"/>
                 <w:b/>
                 <w:color w:val="000000" w:themeColor="text1"/>
                 <w:spacing w:val="-2"/>
@@ -22898,7 +27316,7 @@
 </file>
 
 <file path=customXml/itemProps1.xml><?xml version="1.0" encoding="utf-8"?>
-<ds:datastoreItem xmlns:ds="http://schemas.openxmlformats.org/officeDocument/2006/customXml" ds:itemID="{8E79AB20-2F80-4581-B02A-7D150AE36273}">
+<ds:datastoreItem xmlns:ds="http://schemas.openxmlformats.org/officeDocument/2006/customXml" ds:itemID="{255450F0-D451-4E98-8075-47443AC27F1D}">
   <ds:schemaRefs>
     <ds:schemaRef ds:uri="http://schemas.openxmlformats.org/officeDocument/2006/bibliography"/>
   </ds:schemaRefs>

</xml_diff>